<commit_message>
update aan sql en technische ontwerp
</commit_message>
<xml_diff>
--- a/Documenten/TechnischOntwerp.docx
+++ b/Documenten/TechnischOntwerp.docx
@@ -1,6 +1,6 @@
 
 <file path=word/document.xml><?xml version="1.0" encoding="utf-8"?>
-<w:document xmlns:wpc="http://schemas.microsoft.com/office/word/2010/wordprocessingCanvas" xmlns:cx="http://schemas.microsoft.com/office/drawing/2014/chartex" xmlns:cx1="http://schemas.microsoft.com/office/drawing/2015/9/8/chartex" xmlns:cx2="http://schemas.microsoft.com/office/drawing/2015/10/21/chartex" xmlns:cx3="http://schemas.microsoft.com/office/drawing/2016/5/9/chartex" xmlns:cx4="http://schemas.microsoft.com/office/drawing/2016/5/10/chartex" xmlns:cx5="http://schemas.microsoft.com/office/drawing/2016/5/11/chartex" xmlns:cx6="http://schemas.microsoft.com/office/drawing/2016/5/12/chartex" xmlns:cx7="http://schemas.microsoft.com/office/drawing/2016/5/13/chartex" xmlns:cx8="http://schemas.microsoft.com/office/drawing/2016/5/14/chartex" xmlns:mc="http://schemas.openxmlformats.org/markup-compatibility/2006" xmlns:aink="http://schemas.microsoft.com/office/drawing/2016/ink" xmlns:am3d="http://schemas.microsoft.com/office/drawing/2017/model3d" xmlns:o="urn:schemas-microsoft-com:office:office" xmlns:oel="http://schemas.microsoft.com/office/2019/extlst" xmlns:r="http://schemas.openxmlformats.org/officeDocument/2006/relationships" xmlns:m="http://schemas.openxmlformats.org/officeDocument/2006/math" xmlns:v="urn:schemas-microsoft-com:vml" xmlns:wp14="http://schemas.microsoft.com/office/word/2010/wordprocessingDrawing" xmlns:wp="http://schemas.openxmlformats.org/drawingml/2006/wordprocessingDrawing" xmlns:w10="urn:schemas-microsoft-com:office:word" xmlns:w="http://schemas.openxmlformats.org/wordprocessingml/2006/main" xmlns:w14="http://schemas.microsoft.com/office/word/2010/wordml" xmlns:w15="http://schemas.microsoft.com/office/word/2012/wordml" xmlns:w16cex="http://schemas.microsoft.com/office/word/2018/wordml/cex" xmlns:w16cid="http://schemas.microsoft.com/office/word/2016/wordml/cid" xmlns:w16="http://schemas.microsoft.com/office/word/2018/wordml" xmlns:w16sdtdh="http://schemas.microsoft.com/office/word/2020/wordml/sdtdatahash" xmlns:w16se="http://schemas.microsoft.com/office/word/2015/wordml/symex" xmlns:wpg="http://schemas.microsoft.com/office/word/2010/wordprocessingGroup" xmlns:wpi="http://schemas.microsoft.com/office/word/2010/wordprocessingInk" xmlns:wne="http://schemas.microsoft.com/office/word/2006/wordml" xmlns:wps="http://schemas.microsoft.com/office/word/2010/wordprocessingShape" xmlns:a="http://schemas.openxmlformats.org/drawingml/2006/main" xmlns:a14="http://schemas.microsoft.com/office/drawing/2010/main" xmlns:pic="http://schemas.openxmlformats.org/drawingml/2006/picture" mc:Ignorable="w14 w15 w16se w16cid w16 w16cex w16sdtdh wp14">
+<w:document xmlns:wpc="http://schemas.microsoft.com/office/word/2010/wordprocessingCanvas" xmlns:cx="http://schemas.microsoft.com/office/drawing/2014/chartex" xmlns:cx1="http://schemas.microsoft.com/office/drawing/2015/9/8/chartex" xmlns:cx2="http://schemas.microsoft.com/office/drawing/2015/10/21/chartex" xmlns:cx3="http://schemas.microsoft.com/office/drawing/2016/5/9/chartex" xmlns:cx4="http://schemas.microsoft.com/office/drawing/2016/5/10/chartex" xmlns:cx5="http://schemas.microsoft.com/office/drawing/2016/5/11/chartex" xmlns:cx6="http://schemas.microsoft.com/office/drawing/2016/5/12/chartex" xmlns:cx7="http://schemas.microsoft.com/office/drawing/2016/5/13/chartex" xmlns:cx8="http://schemas.microsoft.com/office/drawing/2016/5/14/chartex" xmlns:mc="http://schemas.openxmlformats.org/markup-compatibility/2006" xmlns:aink="http://schemas.microsoft.com/office/drawing/2016/ink" xmlns:am3d="http://schemas.microsoft.com/office/drawing/2017/model3d" xmlns:o="urn:schemas-microsoft-com:office:office" xmlns:r="http://schemas.openxmlformats.org/officeDocument/2006/relationships" xmlns:m="http://schemas.openxmlformats.org/officeDocument/2006/math" xmlns:v="urn:schemas-microsoft-com:vml" xmlns:wp14="http://schemas.microsoft.com/office/word/2010/wordprocessingDrawing" xmlns:wp="http://schemas.openxmlformats.org/drawingml/2006/wordprocessingDrawing" xmlns:w10="urn:schemas-microsoft-com:office:word" xmlns:w="http://schemas.openxmlformats.org/wordprocessingml/2006/main" xmlns:w14="http://schemas.microsoft.com/office/word/2010/wordml" xmlns:w15="http://schemas.microsoft.com/office/word/2012/wordml" xmlns:w16cid="http://schemas.microsoft.com/office/word/2016/wordml/cid" xmlns:w16se="http://schemas.microsoft.com/office/word/2015/wordml/symex" xmlns:wpg="http://schemas.microsoft.com/office/word/2010/wordprocessingGroup" xmlns:wpi="http://schemas.microsoft.com/office/word/2010/wordprocessingInk" xmlns:wne="http://schemas.microsoft.com/office/word/2006/wordml" xmlns:wps="http://schemas.microsoft.com/office/word/2010/wordprocessingShape" mc:Ignorable="w14 w15 w16se w16cid wp14">
   <w:body>
     <w:sdt>
       <w:sdtPr>
@@ -100,10 +100,11 @@
                                   <w:dataBinding w:prefixMappings="xmlns:ns0='http://purl.org/dc/elements/1.1/' xmlns:ns1='http://schemas.openxmlformats.org/package/2006/metadata/core-properties' " w:xpath="/ns1:coreProperties[1]/ns0:subject[1]" w:storeItemID="{6C3C8BC8-F283-45AE-878A-BAB7291924A1}"/>
                                   <w:text/>
                                 </w:sdtPr>
+                                <w:sdtEndPr/>
                                 <w:sdtContent>
                                   <w:p>
                                     <w:pPr>
-                                      <w:pStyle w:val="NoSpacing"/>
+                                      <w:pStyle w:val="Geenafstand"/>
                                       <w:spacing w:before="40" w:after="40"/>
                                       <w:rPr>
                                         <w:caps/>
@@ -128,9 +129,9 @@
                               </w:sdt>
                               <w:p>
                                 <w:pPr>
-                                  <w:pStyle w:val="NoSpacing"/>
+                                  <w:pStyle w:val="Geenafstand"/>
                                   <w:rPr>
-                                    <w:rStyle w:val="SubtleEmphasis"/>
+                                    <w:rStyle w:val="Subtielebenadrukking"/>
                                     <w:i w:val="0"/>
                                     <w:iCs w:val="0"/>
                                     <w:color w:val="auto"/>
@@ -139,7 +140,7 @@
                                 </w:pPr>
                                 <w:r>
                                   <w:rPr>
-                                    <w:rStyle w:val="SubtleEmphasis"/>
+                                    <w:rStyle w:val="Subtielebenadrukking"/>
                                     <w:i w:val="0"/>
                                     <w:iCs w:val="0"/>
                                     <w:color w:val="auto"/>
@@ -149,20 +150,20 @@
                                 </w:r>
                                 <w:r>
                                   <w:rPr>
-                                    <w:rStyle w:val="SubtleEmphasis"/>
+                                    <w:rStyle w:val="Subtielebenadrukking"/>
                                     <w:i w:val="0"/>
                                     <w:iCs w:val="0"/>
                                     <w:color w:val="auto"/>
                                     <w:lang w:val="nl-NL"/>
                                   </w:rPr>
-                                  <w:t>[TEAMNAAM]</w:t>
+                                  <w:t>J’R</w:t>
                                 </w:r>
                               </w:p>
                               <w:p>
                                 <w:pPr>
-                                  <w:pStyle w:val="NoSpacing"/>
+                                  <w:pStyle w:val="Geenafstand"/>
                                   <w:rPr>
-                                    <w:rStyle w:val="SubtleEmphasis"/>
+                                    <w:rStyle w:val="Subtielebenadrukking"/>
                                     <w:i w:val="0"/>
                                     <w:iCs w:val="0"/>
                                     <w:color w:val="auto"/>
@@ -171,7 +172,7 @@
                                 </w:pPr>
                                 <w:r>
                                   <w:rPr>
-                                    <w:rStyle w:val="SubtleEmphasis"/>
+                                    <w:rStyle w:val="Subtielebenadrukking"/>
                                     <w:i w:val="0"/>
                                     <w:iCs w:val="0"/>
                                     <w:color w:val="auto"/>
@@ -179,12 +180,24 @@
                                   </w:rPr>
                                   <w:t xml:space="preserve">Team: </w:t>
                                 </w:r>
+                                <w:proofErr w:type="spellStart"/>
+                                <w:r>
+                                  <w:rPr>
+                                    <w:rStyle w:val="Subtielebenadrukking"/>
+                                    <w:i w:val="0"/>
+                                    <w:iCs w:val="0"/>
+                                    <w:color w:val="auto"/>
+                                    <w:lang w:val="nl-NL"/>
+                                  </w:rPr>
+                                  <w:t>Jian</w:t>
+                                </w:r>
+                                <w:proofErr w:type="spellEnd"/>
                               </w:p>
                               <w:p>
                                 <w:pPr>
-                                  <w:pStyle w:val="NoSpacing"/>
+                                  <w:pStyle w:val="Geenafstand"/>
                                   <w:rPr>
-                                    <w:rStyle w:val="SubtleEmphasis"/>
+                                    <w:rStyle w:val="Subtielebenadrukking"/>
                                     <w:i w:val="0"/>
                                     <w:iCs w:val="0"/>
                                     <w:color w:val="auto"/>
@@ -193,7 +206,7 @@
                                 </w:pPr>
                                 <w:r>
                                   <w:rPr>
-                                    <w:rStyle w:val="SubtleEmphasis"/>
+                                    <w:rStyle w:val="Subtielebenadrukking"/>
                                     <w:i w:val="0"/>
                                     <w:iCs w:val="0"/>
                                     <w:color w:val="auto"/>
@@ -203,7 +216,7 @@
                                 </w:r>
                                 <w:r>
                                   <w:rPr>
-                                    <w:rStyle w:val="SubtleEmphasis"/>
+                                    <w:rStyle w:val="Subtielebenadrukking"/>
                                     <w:i w:val="0"/>
                                     <w:iCs w:val="0"/>
                                     <w:color w:val="auto"/>
@@ -213,7 +226,7 @@
                                 </w:r>
                                 <w:r>
                                   <w:rPr>
-                                    <w:rStyle w:val="SubtleEmphasis"/>
+                                    <w:rStyle w:val="Subtielebenadrukking"/>
                                     <w:i w:val="0"/>
                                     <w:iCs w:val="0"/>
                                     <w:color w:val="auto"/>
@@ -223,7 +236,7 @@
                                 </w:r>
                                 <w:r>
                                   <w:rPr>
-                                    <w:rStyle w:val="SubtleEmphasis"/>
+                                    <w:rStyle w:val="Subtielebenadrukking"/>
                                     <w:i w:val="0"/>
                                     <w:iCs w:val="0"/>
                                     <w:color w:val="auto"/>
@@ -234,9 +247,9 @@
                               </w:p>
                               <w:p>
                                 <w:pPr>
-                                  <w:pStyle w:val="NoSpacing"/>
+                                  <w:pStyle w:val="Geenafstand"/>
                                   <w:rPr>
-                                    <w:rStyle w:val="SubtleEmphasis"/>
+                                    <w:rStyle w:val="Subtielebenadrukking"/>
                                     <w:i w:val="0"/>
                                     <w:iCs w:val="0"/>
                                     <w:color w:val="auto"/>
@@ -245,7 +258,7 @@
                                 </w:pPr>
                                 <w:r>
                                   <w:rPr>
-                                    <w:rStyle w:val="SubtleEmphasis"/>
+                                    <w:rStyle w:val="Subtielebenadrukking"/>
                                     <w:i w:val="0"/>
                                     <w:iCs w:val="0"/>
                                     <w:color w:val="auto"/>
@@ -253,12 +266,24 @@
                                   </w:rPr>
                                   <w:t xml:space="preserve">Klant: </w:t>
                                 </w:r>
+                                <w:r>
+                                  <w:rPr>
+                                    <w:rStyle w:val="Subtielebenadrukking"/>
+                                    <w:i w:val="0"/>
+                                    <w:iCs w:val="0"/>
+                                    <w:color w:val="auto"/>
+                                    <w:lang w:val="nl-NL"/>
+                                  </w:rPr>
+                                  <w:t>Carleone</w:t>
+                                </w:r>
+                                <w:bookmarkStart w:id="0" w:name="_GoBack"/>
+                                <w:bookmarkEnd w:id="0"/>
                               </w:p>
                               <w:p>
                                 <w:pPr>
-                                  <w:pStyle w:val="NoSpacing"/>
+                                  <w:pStyle w:val="Geenafstand"/>
                                   <w:rPr>
-                                    <w:rStyle w:val="SubtleEmphasis"/>
+                                    <w:rStyle w:val="Subtielebenadrukking"/>
                                     <w:i w:val="0"/>
                                     <w:iCs w:val="0"/>
                                     <w:color w:val="auto"/>
@@ -267,7 +292,7 @@
                                 </w:pPr>
                                 <w:r>
                                   <w:rPr>
-                                    <w:rStyle w:val="SubtleEmphasis"/>
+                                    <w:rStyle w:val="Subtielebenadrukking"/>
                                     <w:i w:val="0"/>
                                     <w:iCs w:val="0"/>
                                     <w:color w:val="auto"/>
@@ -277,7 +302,7 @@
                                 </w:r>
                                 <w:r>
                                   <w:rPr>
-                                    <w:rStyle w:val="SubtleEmphasis"/>
+                                    <w:rStyle w:val="Subtielebenadrukking"/>
                                     <w:i w:val="0"/>
                                     <w:iCs w:val="0"/>
                                     <w:color w:val="auto"/>
@@ -287,7 +312,7 @@
                                 </w:r>
                                 <w:r>
                                   <w:rPr>
-                                    <w:rStyle w:val="SubtleEmphasis"/>
+                                    <w:rStyle w:val="Subtielebenadrukking"/>
                                     <w:i w:val="0"/>
                                     <w:iCs w:val="0"/>
                                     <w:color w:val="auto"/>
@@ -298,9 +323,9 @@
                               </w:p>
                               <w:p>
                                 <w:pPr>
-                                  <w:pStyle w:val="NoSpacing"/>
+                                  <w:pStyle w:val="Geenafstand"/>
                                   <w:rPr>
-                                    <w:rStyle w:val="SubtleEmphasis"/>
+                                    <w:rStyle w:val="Subtielebenadrukking"/>
                                     <w:i w:val="0"/>
                                     <w:iCs w:val="0"/>
                                     <w:color w:val="auto"/>
@@ -309,7 +334,7 @@
                                 </w:pPr>
                                 <w:r>
                                   <w:rPr>
-                                    <w:rStyle w:val="SubtleEmphasis"/>
+                                    <w:rStyle w:val="Subtielebenadrukking"/>
                                     <w:i w:val="0"/>
                                     <w:iCs w:val="0"/>
                                     <w:color w:val="auto"/>
@@ -339,17 +364,16 @@
                 </w:drawing>
               </mc:Choice>
               <mc:Fallback>
-                <w:pict w14:anchorId="0F523DF1">
-                  <v:shapetype id="_x0000_t202" coordsize="21600,21600" o:spt="202" path="m,l,21600r21600,l21600,xe" w14:anchorId="12365ADF">
+                <w:pict>
+                  <v:shapetype w14:anchorId="12365ADF" id="_x0000_t202" coordsize="21600,21600" o:spt="202" path="m,l,21600r21600,l21600,xe">
                     <v:stroke joinstyle="miter"/>
                     <v:path gradientshapeok="t" o:connecttype="rect"/>
                   </v:shapetype>
-                  <v:shape id="Text Box 129" style="position:absolute;margin-left:37.25pt;margin-top:635.7pt;width:453pt;height:38.15pt;z-index:251658242;visibility:visible;mso-wrap-style:square;mso-width-percent:1154;mso-height-percent:0;mso-wrap-distance-left:9pt;mso-wrap-distance-top:0;mso-wrap-distance-right:9pt;mso-wrap-distance-bottom:0;mso-position-horizontal:absolute;mso-position-horizontal-relative:page;mso-position-vertical:absolute;mso-position-vertical-relative:page;mso-width-percent:1154;mso-height-percent:0;mso-width-relative:margin;mso-height-relative:margin;v-text-anchor:top" o:spid="_x0000_s1026" filled="f" stroked="f" strokeweight=".5pt" type="#_x0000_t202" o:gfxdata="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">
+                  <v:shape id="Text Box 129" o:spid="_x0000_s1026" type="#_x0000_t202" style="position:absolute;margin-left:37.25pt;margin-top:635.7pt;width:453pt;height:38.15pt;z-index:251658242;visibility:visible;mso-wrap-style:square;mso-width-percent:1154;mso-height-percent:0;mso-wrap-distance-left:9pt;mso-wrap-distance-top:0;mso-wrap-distance-right:9pt;mso-wrap-distance-bottom:0;mso-position-horizontal:absolute;mso-position-horizontal-relative:page;mso-position-vertical:absolute;mso-position-vertical-relative:page;mso-width-percent:1154;mso-height-percent:0;mso-width-relative:margin;mso-height-relative:margin;v-text-anchor:top" o:gfxdata="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" filled="f" stroked="f" strokeweight=".5pt">
                     <v:textbox style="mso-fit-shape-to-text:t" inset="1in,0,86.4pt,0">
                       <w:txbxContent>
                         <w:sdt>
                           <w:sdtPr>
-                            <w:id w:val="842399951"/>
                             <w:rPr>
                               <w:caps/>
                               <w:color w:val="4472C4" w:themeColor="accent1"/>
@@ -363,10 +387,11 @@
                             <w:dataBinding w:prefixMappings="xmlns:ns0='http://purl.org/dc/elements/1.1/' xmlns:ns1='http://schemas.openxmlformats.org/package/2006/metadata/core-properties' " w:xpath="/ns1:coreProperties[1]/ns0:subject[1]" w:storeItemID="{6C3C8BC8-F283-45AE-878A-BAB7291924A1}"/>
                             <w:text/>
                           </w:sdtPr>
+                          <w:sdtEndPr/>
                           <w:sdtContent>
                             <w:p>
                               <w:pPr>
-                                <w:pStyle w:val="NoSpacing"/>
+                                <w:pStyle w:val="Geenafstand"/>
                                 <w:spacing w:before="40" w:after="40"/>
                                 <w:rPr>
                                   <w:caps/>
@@ -391,9 +416,9 @@
                         </w:sdt>
                         <w:p>
                           <w:pPr>
-                            <w:pStyle w:val="NoSpacing"/>
+                            <w:pStyle w:val="Geenafstand"/>
                             <w:rPr>
-                              <w:rStyle w:val="SubtleEmphasis"/>
+                              <w:rStyle w:val="Subtielebenadrukking"/>
                               <w:i w:val="0"/>
                               <w:iCs w:val="0"/>
                               <w:color w:val="auto"/>
@@ -402,7 +427,7 @@
                           </w:pPr>
                           <w:r>
                             <w:rPr>
-                              <w:rStyle w:val="SubtleEmphasis"/>
+                              <w:rStyle w:val="Subtielebenadrukking"/>
                               <w:i w:val="0"/>
                               <w:iCs w:val="0"/>
                               <w:color w:val="auto"/>
@@ -412,20 +437,20 @@
                           </w:r>
                           <w:r>
                             <w:rPr>
-                              <w:rStyle w:val="SubtleEmphasis"/>
+                              <w:rStyle w:val="Subtielebenadrukking"/>
                               <w:i w:val="0"/>
                               <w:iCs w:val="0"/>
                               <w:color w:val="auto"/>
                               <w:lang w:val="nl-NL"/>
                             </w:rPr>
-                            <w:t>[TEAMNAAM]</w:t>
+                            <w:t>J’R</w:t>
                           </w:r>
                         </w:p>
                         <w:p>
                           <w:pPr>
-                            <w:pStyle w:val="NoSpacing"/>
+                            <w:pStyle w:val="Geenafstand"/>
                             <w:rPr>
-                              <w:rStyle w:val="SubtleEmphasis"/>
+                              <w:rStyle w:val="Subtielebenadrukking"/>
                               <w:i w:val="0"/>
                               <w:iCs w:val="0"/>
                               <w:color w:val="auto"/>
@@ -434,7 +459,7 @@
                           </w:pPr>
                           <w:r>
                             <w:rPr>
-                              <w:rStyle w:val="SubtleEmphasis"/>
+                              <w:rStyle w:val="Subtielebenadrukking"/>
                               <w:i w:val="0"/>
                               <w:iCs w:val="0"/>
                               <w:color w:val="auto"/>
@@ -442,12 +467,24 @@
                             </w:rPr>
                             <w:t xml:space="preserve">Team: </w:t>
                           </w:r>
+                          <w:proofErr w:type="spellStart"/>
+                          <w:r>
+                            <w:rPr>
+                              <w:rStyle w:val="Subtielebenadrukking"/>
+                              <w:i w:val="0"/>
+                              <w:iCs w:val="0"/>
+                              <w:color w:val="auto"/>
+                              <w:lang w:val="nl-NL"/>
+                            </w:rPr>
+                            <w:t>Jian</w:t>
+                          </w:r>
+                          <w:proofErr w:type="spellEnd"/>
                         </w:p>
                         <w:p>
                           <w:pPr>
-                            <w:pStyle w:val="NoSpacing"/>
+                            <w:pStyle w:val="Geenafstand"/>
                             <w:rPr>
-                              <w:rStyle w:val="SubtleEmphasis"/>
+                              <w:rStyle w:val="Subtielebenadrukking"/>
                               <w:i w:val="0"/>
                               <w:iCs w:val="0"/>
                               <w:color w:val="auto"/>
@@ -456,7 +493,7 @@
                           </w:pPr>
                           <w:r>
                             <w:rPr>
-                              <w:rStyle w:val="SubtleEmphasis"/>
+                              <w:rStyle w:val="Subtielebenadrukking"/>
                               <w:i w:val="0"/>
                               <w:iCs w:val="0"/>
                               <w:color w:val="auto"/>
@@ -466,7 +503,7 @@
                           </w:r>
                           <w:r>
                             <w:rPr>
-                              <w:rStyle w:val="SubtleEmphasis"/>
+                              <w:rStyle w:val="Subtielebenadrukking"/>
                               <w:i w:val="0"/>
                               <w:iCs w:val="0"/>
                               <w:color w:val="auto"/>
@@ -476,7 +513,7 @@
                           </w:r>
                           <w:r>
                             <w:rPr>
-                              <w:rStyle w:val="SubtleEmphasis"/>
+                              <w:rStyle w:val="Subtielebenadrukking"/>
                               <w:i w:val="0"/>
                               <w:iCs w:val="0"/>
                               <w:color w:val="auto"/>
@@ -486,7 +523,7 @@
                           </w:r>
                           <w:r>
                             <w:rPr>
-                              <w:rStyle w:val="SubtleEmphasis"/>
+                              <w:rStyle w:val="Subtielebenadrukking"/>
                               <w:i w:val="0"/>
                               <w:iCs w:val="0"/>
                               <w:color w:val="auto"/>
@@ -497,9 +534,9 @@
                         </w:p>
                         <w:p>
                           <w:pPr>
-                            <w:pStyle w:val="NoSpacing"/>
+                            <w:pStyle w:val="Geenafstand"/>
                             <w:rPr>
-                              <w:rStyle w:val="SubtleEmphasis"/>
+                              <w:rStyle w:val="Subtielebenadrukking"/>
                               <w:i w:val="0"/>
                               <w:iCs w:val="0"/>
                               <w:color w:val="auto"/>
@@ -508,7 +545,7 @@
                           </w:pPr>
                           <w:r>
                             <w:rPr>
-                              <w:rStyle w:val="SubtleEmphasis"/>
+                              <w:rStyle w:val="Subtielebenadrukking"/>
                               <w:i w:val="0"/>
                               <w:iCs w:val="0"/>
                               <w:color w:val="auto"/>
@@ -516,12 +553,24 @@
                             </w:rPr>
                             <w:t xml:space="preserve">Klant: </w:t>
                           </w:r>
+                          <w:r>
+                            <w:rPr>
+                              <w:rStyle w:val="Subtielebenadrukking"/>
+                              <w:i w:val="0"/>
+                              <w:iCs w:val="0"/>
+                              <w:color w:val="auto"/>
+                              <w:lang w:val="nl-NL"/>
+                            </w:rPr>
+                            <w:t>Carleone</w:t>
+                          </w:r>
+                          <w:bookmarkStart w:id="1" w:name="_GoBack"/>
+                          <w:bookmarkEnd w:id="1"/>
                         </w:p>
                         <w:p>
                           <w:pPr>
-                            <w:pStyle w:val="NoSpacing"/>
+                            <w:pStyle w:val="Geenafstand"/>
                             <w:rPr>
-                              <w:rStyle w:val="SubtleEmphasis"/>
+                              <w:rStyle w:val="Subtielebenadrukking"/>
                               <w:i w:val="0"/>
                               <w:iCs w:val="0"/>
                               <w:color w:val="auto"/>
@@ -530,7 +579,7 @@
                           </w:pPr>
                           <w:r>
                             <w:rPr>
-                              <w:rStyle w:val="SubtleEmphasis"/>
+                              <w:rStyle w:val="Subtielebenadrukking"/>
                               <w:i w:val="0"/>
                               <w:iCs w:val="0"/>
                               <w:color w:val="auto"/>
@@ -540,7 +589,7 @@
                           </w:r>
                           <w:r>
                             <w:rPr>
-                              <w:rStyle w:val="SubtleEmphasis"/>
+                              <w:rStyle w:val="Subtielebenadrukking"/>
                               <w:i w:val="0"/>
                               <w:iCs w:val="0"/>
                               <w:color w:val="auto"/>
@@ -550,7 +599,7 @@
                           </w:r>
                           <w:r>
                             <w:rPr>
-                              <w:rStyle w:val="SubtleEmphasis"/>
+                              <w:rStyle w:val="Subtielebenadrukking"/>
                               <w:i w:val="0"/>
                               <w:iCs w:val="0"/>
                               <w:color w:val="auto"/>
@@ -561,9 +610,9 @@
                         </w:p>
                         <w:p>
                           <w:pPr>
-                            <w:pStyle w:val="NoSpacing"/>
+                            <w:pStyle w:val="Geenafstand"/>
                             <w:rPr>
-                              <w:rStyle w:val="SubtleEmphasis"/>
+                              <w:rStyle w:val="Subtielebenadrukking"/>
                               <w:i w:val="0"/>
                               <w:iCs w:val="0"/>
                               <w:color w:val="auto"/>
@@ -572,7 +621,7 @@
                           </w:pPr>
                           <w:r>
                             <w:rPr>
-                              <w:rStyle w:val="SubtleEmphasis"/>
+                              <w:rStyle w:val="Subtielebenadrukking"/>
                               <w:i w:val="0"/>
                               <w:iCs w:val="0"/>
                               <w:color w:val="auto"/>
@@ -884,11 +933,11 @@
                   </wp:anchor>
                 </w:drawing>
               </mc:Choice>
-              <mc:Fallback>
+              <mc:Fallback xmlns:pic="http://schemas.openxmlformats.org/drawingml/2006/picture" xmlns:a14="http://schemas.microsoft.com/office/drawing/2010/main" xmlns:a="http://schemas.openxmlformats.org/drawingml/2006/main" xmlns:w16sdtdh="http://schemas.microsoft.com/office/word/2020/wordml/sdtdatahash" xmlns:w16="http://schemas.microsoft.com/office/word/2018/wordml" xmlns:w16cex="http://schemas.microsoft.com/office/word/2018/wordml/cex" xmlns:oel="http://schemas.microsoft.com/office/2019/extlst">
                 <w:pict w14:anchorId="34E9016E">
-                  <v:group id="Group 125" style="position:absolute;margin-left:0;margin-top:0;width:540pt;height:556.55pt;z-index:-251658240;mso-width-percent:1154;mso-height-percent:670;mso-top-percent:45;mso-position-horizontal:center;mso-position-horizontal-relative:margin;mso-position-vertical-relative:page;mso-width-percent:1154;mso-height-percent:670;mso-top-percent:45;mso-width-relative:margin" coordsize="55613,54044" o:spid="_x0000_s1027" w14:anchorId="67654A2F" o:gfxdata="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">
+                  <v:group id="Group 125" style="position:absolute;margin-left:0;margin-top:0;width:540pt;height:556.55pt;z-index:-251658240;mso-width-percent:1154;mso-height-percent:670;mso-top-percent:45;mso-position-horizontal:center;mso-position-horizontal-relative:margin;mso-position-vertical-relative:page;mso-width-percent:1154;mso-height-percent:670;mso-top-percent:45;mso-width-relative:margin" coordsize="55613,54044" o:spid="_x0000_s1027" w14:anchorId="67654A2F" o:gfxdata="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">
                     <o:lock v:ext="edit" aspectratio="t"/>
-                    <v:shape id="Freeform 10" style="position:absolute;width:55575;height:54044;visibility:visible;mso-wrap-style:square;v-text-anchor:bottom" coordsize="720,700" o:spid="_x0000_s1028" fillcolor="#4d5f78 [2994]" stroked="f" o:spt="100" adj="-11796480,,5400" path="m,c,644,,644,,644v23,6,62,14,113,21c250,685,476,700,720,644v,-27,,-27,,-27c720,,720,,720,,,,,,,e" o:gfxdata="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">
+                    <v:shape id="Freeform 10" style="position:absolute;width:55575;height:54044;visibility:visible;mso-wrap-style:square;v-text-anchor:bottom" coordsize="720,700" o:spid="_x0000_s1028" fillcolor="#4d5f78 [2994]" stroked="f" o:spt="100" adj="-11796480,,5400" path="m,c,644,,644,,644v23,6,62,14,113,21c250,685,476,700,720,644v,-27,,-27,,-27c720,,720,,720,,,,,,,e" o:gfxdata="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">
                       <v:fill type="gradient" color2="#2a3442 [2018]" colors="0 #5d6d85;.5 #485972;1 #334258" focus="100%" rotate="t">
                         <o:fill v:ext="view" type="gradientUnscaled"/>
                       </v:fill>
@@ -917,7 +966,7 @@
                         </w:txbxContent>
                       </v:textbox>
                     </v:shape>
-                    <v:shape id="Freeform 11" style="position:absolute;left:8763;top:47697;width:46850;height:5099;visibility:visible;mso-wrap-style:square;v-text-anchor:bottom" coordsize="607,66" o:spid="_x0000_s1029" fillcolor="white [3212]" stroked="f" path="m607,c450,44,300,57,176,57,109,57,49,53,,48,66,58,152,66,251,66,358,66,480,56,607,27,607,,607,,607,e" o:gfxdata="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">
+                    <v:shape id="Freeform 11" style="position:absolute;left:8763;top:47697;width:46850;height:5099;visibility:visible;mso-wrap-style:square;v-text-anchor:bottom" coordsize="607,66" o:spid="_x0000_s1029" fillcolor="white [3212]" stroked="f" path="m607,c450,44,300,57,176,57,109,57,49,53,,48,66,58,152,66,251,66,358,66,480,56,607,27,607,,607,,607,e" o:gfxdata="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">
                       <v:fill opacity="19789f"/>
                       <v:path arrowok="t" o:connecttype="custom" o:connectlocs="4685030,0;1358427,440373;0,370840;1937302,509905;4685030,208598;4685030,0" o:connectangles="0,0,0,0,0,0"/>
                     </v:shape>
@@ -983,7 +1032,7 @@
                             <w:txbxContent>
                               <w:p>
                                 <w:pPr>
-                                  <w:pStyle w:val="NoSpacing"/>
+                                  <w:pStyle w:val="Geenafstand"/>
                                   <w:rPr>
                                     <w:color w:val="7F7F7F" w:themeColor="text1" w:themeTint="80"/>
                                     <w:sz w:val="18"/>
@@ -1004,6 +1053,7 @@
                                     <w:dataBinding w:prefixMappings="xmlns:ns0='http://schemas.openxmlformats.org/officeDocument/2006/extended-properties' " w:xpath="/ns0:Properties[1]/ns0:Company[1]" w:storeItemID="{6668398D-A668-4E3E-A5EB-62B293D839F1}"/>
                                     <w:text/>
                                   </w:sdtPr>
+                                  <w:sdtEndPr/>
                                   <w:sdtContent>
                                     <w:r>
                                       <w:rPr>
@@ -1046,6 +1096,7 @@
                                     <w:dataBinding w:prefixMappings="xmlns:ns0='http://schemas.microsoft.com/office/2006/coverPageProps' " w:xpath="/ns0:CoverPageProperties[1]/ns0:CompanyAddress[1]" w:storeItemID="{55AF091B-3C7A-41E3-B477-F2FDAA23CFDA}"/>
                                     <w:text/>
                                   </w:sdtPr>
+                                  <w:sdtEndPr/>
                                   <w:sdtContent>
                                     <w:r>
                                       <w:rPr>
@@ -1078,9 +1129,9 @@
                   </wp:anchor>
                 </w:drawing>
               </mc:Choice>
-              <mc:Fallback>
+              <mc:Fallback xmlns:pic="http://schemas.openxmlformats.org/drawingml/2006/picture" xmlns:a14="http://schemas.microsoft.com/office/drawing/2010/main" xmlns:a="http://schemas.openxmlformats.org/drawingml/2006/main" xmlns:w16sdtdh="http://schemas.microsoft.com/office/word/2020/wordml/sdtdatahash" xmlns:w16="http://schemas.microsoft.com/office/word/2018/wordml" xmlns:w16cex="http://schemas.microsoft.com/office/word/2018/wordml/cex" xmlns:oel="http://schemas.microsoft.com/office/2019/extlst">
                 <w:pict w14:anchorId="1D89B0A7">
-                  <v:shape id="Text Box 128" style="position:absolute;margin-left:0;margin-top:0;width:453pt;height:11.5pt;z-index:251658243;visibility:visible;mso-wrap-style:square;mso-width-percent:1154;mso-height-percent:0;mso-wrap-distance-left:9pt;mso-wrap-distance-top:0;mso-wrap-distance-right:9pt;mso-wrap-distance-bottom:0;mso-position-horizontal:center;mso-position-horizontal-relative:page;mso-position-vertical:bottom;mso-position-vertical-relative:margin;mso-width-percent:1154;mso-height-percent:0;mso-width-relative:margin;mso-height-relative:margin;v-text-anchor:bottom" o:spid="_x0000_s1030" filled="f" stroked="f" strokeweight=".5pt" type="#_x0000_t202" o:gfxdata="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" w14:anchorId="155EA329">
+                  <v:shape id="Text Box 128" style="position:absolute;margin-left:0;margin-top:0;width:453pt;height:11.5pt;z-index:251658243;visibility:visible;mso-wrap-style:square;mso-width-percent:1154;mso-height-percent:0;mso-wrap-distance-left:9pt;mso-wrap-distance-top:0;mso-wrap-distance-right:9pt;mso-wrap-distance-bottom:0;mso-position-horizontal:center;mso-position-horizontal-relative:page;mso-position-vertical:bottom;mso-position-vertical-relative:margin;mso-width-percent:1154;mso-height-percent:0;mso-width-relative:margin;mso-height-relative:margin;v-text-anchor:bottom" o:spid="_x0000_s1030" filled="f" stroked="f" strokeweight=".5pt" type="#_x0000_t202" o:gfxdata="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" w14:anchorId="155EA329">
                     <v:textbox style="mso-fit-shape-to-text:t" inset="1in,0,86.4pt,0">
                       <w:txbxContent>
                         <w:p>
@@ -1255,10 +1306,11 @@
                                     <w:calendar w:val="gregorian"/>
                                   </w:date>
                                 </w:sdtPr>
+                                <w:sdtEndPr/>
                                 <w:sdtContent>
                                   <w:p>
                                     <w:pPr>
-                                      <w:pStyle w:val="NoSpacing"/>
+                                      <w:pStyle w:val="Geenafstand"/>
                                       <w:jc w:val="right"/>
                                       <w:rPr>
                                         <w:color w:val="FFFFFF" w:themeColor="background1"/>
@@ -1305,9 +1357,9 @@
                   </wp:anchor>
                 </w:drawing>
               </mc:Choice>
-              <mc:Fallback>
+              <mc:Fallback xmlns:pic="http://schemas.openxmlformats.org/drawingml/2006/picture" xmlns:a14="http://schemas.microsoft.com/office/drawing/2010/main" xmlns:a="http://schemas.openxmlformats.org/drawingml/2006/main" xmlns:w16sdtdh="http://schemas.microsoft.com/office/word/2020/wordml/sdtdatahash" xmlns:w16="http://schemas.microsoft.com/office/word/2018/wordml" xmlns:w16cex="http://schemas.microsoft.com/office/word/2018/wordml/cex" xmlns:oel="http://schemas.microsoft.com/office/2019/extlst">
                 <w:pict w14:anchorId="22252630">
-                  <v:rect id="Rectangle 130" style="position:absolute;margin-left:-4.4pt;margin-top:0;width:46.8pt;height:77.75pt;z-index:251658241;visibility:visible;mso-wrap-style:square;mso-width-percent:76;mso-height-percent:98;mso-top-percent:23;mso-wrap-distance-left:9pt;mso-wrap-distance-top:0;mso-wrap-distance-right:9pt;mso-wrap-distance-bottom:0;mso-position-horizontal:right;mso-position-horizontal-relative:margin;mso-position-vertical-relative:page;mso-width-percent:76;mso-height-percent:98;mso-top-percent:23;mso-width-relative:page;mso-height-relative:page;v-text-anchor:bottom" o:spid="_x0000_s1031" fillcolor="#4472c4 [3204]" stroked="f" strokeweight="1pt" w14:anchorId="00AB358C" o:gfxdata="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">
+                  <v:rect id="Rectangle 130" style="position:absolute;margin-left:-4.4pt;margin-top:0;width:46.8pt;height:77.75pt;z-index:251658241;visibility:visible;mso-wrap-style:square;mso-width-percent:76;mso-height-percent:98;mso-top-percent:23;mso-wrap-distance-left:9pt;mso-wrap-distance-top:0;mso-wrap-distance-right:9pt;mso-wrap-distance-bottom:0;mso-position-horizontal:right;mso-position-horizontal-relative:margin;mso-position-vertical-relative:page;mso-width-percent:76;mso-height-percent:98;mso-top-percent:23;mso-width-relative:page;mso-height-relative:page;v-text-anchor:bottom" o:spid="_x0000_s1031" fillcolor="#4472c4 [3204]" stroked="f" strokeweight="1pt" w14:anchorId="00AB358C" o:gfxdata="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">
                     <o:lock v:ext="edit" aspectratio="t"/>
                     <v:textbox inset="3.6pt,,3.6pt">
                       <w:txbxContent>
@@ -1381,11 +1433,11 @@
         </w:p>
       </w:sdtContent>
     </w:sdt>
-    <w:bookmarkStart w:name="_Toc118727261" w:displacedByCustomXml="next" w:id="0"/>
+    <w:bookmarkStart w:id="2" w:name="_Toc118727261" w:displacedByCustomXml="next"/>
     <w:sdt>
       <w:sdtPr>
         <w:rPr>
-          <w:rFonts w:asciiTheme="minorHAnsi" w:hAnsiTheme="minorHAnsi" w:eastAsiaTheme="minorHAnsi" w:cstheme="minorBidi"/>
+          <w:rFonts w:asciiTheme="minorHAnsi" w:eastAsiaTheme="minorHAnsi" w:hAnsiTheme="minorHAnsi" w:cstheme="minorBidi"/>
           <w:color w:val="auto"/>
           <w:sz w:val="22"/>
           <w:szCs w:val="22"/>
@@ -1405,7 +1457,7 @@
       <w:sdtContent>
         <w:p>
           <w:pPr>
-            <w:pStyle w:val="Heading1"/>
+            <w:pStyle w:val="Kop1"/>
             <w:numPr>
               <w:ilvl w:val="0"/>
               <w:numId w:val="0"/>
@@ -1415,11 +1467,11 @@
           <w:r>
             <w:t>Inhoud</w:t>
           </w:r>
-          <w:bookmarkEnd w:id="0"/>
+          <w:bookmarkEnd w:id="2"/>
         </w:p>
         <w:p>
           <w:pPr>
-            <w:pStyle w:val="TOC1"/>
+            <w:pStyle w:val="Inhopg1"/>
             <w:tabs>
               <w:tab w:val="right" w:leader="dot" w:pos="9016"/>
             </w:tabs>
@@ -1438,7 +1490,7 @@
           <w:r>
             <w:fldChar w:fldCharType="separate"/>
           </w:r>
-          <w:hyperlink w:history="1" w:anchor="_Toc118727261">
+          <w:hyperlink w:anchor="_Toc118727261" w:history="1">
             <w:r>
               <w:rPr>
                 <w:rStyle w:val="Hyperlink"/>
@@ -1498,7 +1550,7 @@
         </w:p>
         <w:p>
           <w:pPr>
-            <w:pStyle w:val="TOC1"/>
+            <w:pStyle w:val="Inhopg1"/>
             <w:tabs>
               <w:tab w:val="left" w:pos="440"/>
               <w:tab w:val="right" w:leader="dot" w:pos="9016"/>
@@ -1509,7 +1561,7 @@
               <w:lang w:eastAsia="nl-NL"/>
             </w:rPr>
           </w:pPr>
-          <w:hyperlink w:history="1" w:anchor="_Toc118727262">
+          <w:hyperlink w:anchor="_Toc118727262" w:history="1">
             <w:r>
               <w:rPr>
                 <w:rStyle w:val="Hyperlink"/>
@@ -1584,7 +1636,7 @@
         </w:p>
         <w:p>
           <w:pPr>
-            <w:pStyle w:val="TOC1"/>
+            <w:pStyle w:val="Inhopg1"/>
             <w:tabs>
               <w:tab w:val="left" w:pos="440"/>
               <w:tab w:val="right" w:leader="dot" w:pos="9016"/>
@@ -1595,7 +1647,7 @@
               <w:lang w:eastAsia="nl-NL"/>
             </w:rPr>
           </w:pPr>
-          <w:hyperlink w:history="1" w:anchor="_Toc118727263">
+          <w:hyperlink w:anchor="_Toc118727263" w:history="1">
             <w:r>
               <w:rPr>
                 <w:rStyle w:val="Hyperlink"/>
@@ -1670,7 +1722,7 @@
         </w:p>
         <w:p>
           <w:pPr>
-            <w:pStyle w:val="TOC1"/>
+            <w:pStyle w:val="Inhopg1"/>
             <w:tabs>
               <w:tab w:val="left" w:pos="440"/>
               <w:tab w:val="right" w:leader="dot" w:pos="9016"/>
@@ -1681,7 +1733,7 @@
               <w:lang w:eastAsia="nl-NL"/>
             </w:rPr>
           </w:pPr>
-          <w:hyperlink w:history="1" w:anchor="_Toc118727264">
+          <w:hyperlink w:anchor="_Toc118727264" w:history="1">
             <w:r>
               <w:rPr>
                 <w:rStyle w:val="Hyperlink"/>
@@ -1768,7 +1820,7 @@
     <w:p>
       <w:pPr>
         <w:rPr>
-          <w:rFonts w:asciiTheme="majorHAnsi" w:hAnsiTheme="majorHAnsi" w:eastAsiaTheme="majorEastAsia" w:cstheme="majorBidi"/>
+          <w:rFonts w:asciiTheme="majorHAnsi" w:eastAsiaTheme="majorEastAsia" w:hAnsiTheme="majorHAnsi" w:cstheme="majorBidi"/>
           <w:color w:val="2F5496" w:themeColor="accent1" w:themeShade="BF"/>
           <w:sz w:val="32"/>
           <w:szCs w:val="32"/>
@@ -1780,44 +1832,37 @@
     </w:p>
     <w:p>
       <w:pPr>
-        <w:pStyle w:val="Heading1"/>
-        <w:rPr/>
+        <w:pStyle w:val="Kop1"/>
       </w:pPr>
-      <w:bookmarkStart w:name="_Toc118727262" w:id="1"/>
+      <w:bookmarkStart w:id="3" w:name="_Toc118727262"/>
       <w:r>
-        <w:rPr/>
+        <w:lastRenderedPageBreak/>
         <w:t>ERD</w:t>
       </w:r>
-      <w:bookmarkEnd w:id="1"/>
+      <w:bookmarkEnd w:id="3"/>
     </w:p>
     <w:p>
-      <w:pPr>
-        <w:pStyle w:val="Normal"/>
-      </w:pPr>
       <w:r>
+        <w:rPr>
+          <w:noProof/>
+        </w:rPr>
         <w:drawing>
-          <wp:inline wp14:editId="626D36D7" wp14:anchorId="030F126E">
-            <wp:extent cx="4572000" cy="2486025"/>
-            <wp:effectExtent l="0" t="0" r="0" b="0"/>
-            <wp:docPr id="271737645" name="" title=""/>
+          <wp:inline distT="0" distB="0" distL="0" distR="0" wp14:anchorId="58060AC5" wp14:editId="39959D23">
+            <wp:extent cx="5731510" cy="3106420"/>
+            <wp:effectExtent l="0" t="0" r="2540" b="0"/>
+            <wp:docPr id="1" name="Afbeelding 1"/>
             <wp:cNvGraphicFramePr>
-              <a:graphicFrameLocks noChangeAspect="1"/>
+              <a:graphicFrameLocks xmlns:a="http://schemas.openxmlformats.org/drawingml/2006/main" noChangeAspect="1"/>
             </wp:cNvGraphicFramePr>
-            <a:graphic>
+            <a:graphic xmlns:a="http://schemas.openxmlformats.org/drawingml/2006/main">
               <a:graphicData uri="http://schemas.openxmlformats.org/drawingml/2006/picture">
-                <pic:pic>
+                <pic:pic xmlns:pic="http://schemas.openxmlformats.org/drawingml/2006/picture">
                   <pic:nvPicPr>
-                    <pic:cNvPr id="0" name=""/>
+                    <pic:cNvPr id="1" name=""/>
                     <pic:cNvPicPr/>
                   </pic:nvPicPr>
                   <pic:blipFill>
-                    <a:blip r:embed="Rc3f08313b2a748a8">
-                      <a:extLst>
-                        <a:ext xmlns:a="http://schemas.openxmlformats.org/drawingml/2006/main" uri="{28A0092B-C50C-407E-A947-70E740481C1C}">
-                          <a14:useLocalDpi val="0"/>
-                        </a:ext>
-                      </a:extLst>
-                    </a:blip>
+                    <a:blip r:embed="rId12"/>
                     <a:stretch>
                       <a:fillRect/>
                     </a:stretch>
@@ -1825,7 +1870,7 @@
                   <pic:spPr>
                     <a:xfrm>
                       <a:off x="0" y="0"/>
-                      <a:ext cx="4572000" cy="2486025"/>
+                      <a:ext cx="5731510" cy="3106420"/>
                     </a:xfrm>
                     <a:prstGeom prst="rect">
                       <a:avLst/>
@@ -1839,10 +1884,11 @@
       </w:r>
     </w:p>
     <w:p/>
-    <w:p w14:noSpellErr="1">
+    <w:p>
       <w:pPr>
-        <w:pStyle w:val="Heading1"/>
+        <w:pStyle w:val="Kop1"/>
         <w:numPr>
+          <w:ilvl w:val="0"/>
           <w:numId w:val="0"/>
         </w:numPr>
       </w:pPr>
@@ -1852,44 +1898,37 @@
     </w:p>
     <w:p>
       <w:pPr>
-        <w:pStyle w:val="Heading1"/>
-        <w:rPr/>
+        <w:pStyle w:val="Kop1"/>
       </w:pPr>
-      <w:bookmarkStart w:name="_Toc118727263" w:id="2"/>
+      <w:bookmarkStart w:id="4" w:name="_Toc118727263"/>
       <w:r>
-        <w:rPr/>
+        <w:lastRenderedPageBreak/>
         <w:t>Data Dictionary</w:t>
       </w:r>
-      <w:bookmarkEnd w:id="2"/>
+      <w:bookmarkEnd w:id="4"/>
     </w:p>
     <w:p>
-      <w:pPr>
-        <w:pStyle w:val="Normal"/>
-      </w:pPr>
       <w:r>
+        <w:rPr>
+          <w:noProof/>
+        </w:rPr>
         <w:drawing>
-          <wp:inline wp14:editId="60E6FAA1" wp14:anchorId="79948343">
-            <wp:extent cx="4572000" cy="2486025"/>
-            <wp:effectExtent l="0" t="0" r="0" b="0"/>
-            <wp:docPr id="998135199" name="" title=""/>
+          <wp:inline distT="0" distB="0" distL="0" distR="0" wp14:anchorId="58180FF2" wp14:editId="33C11503">
+            <wp:extent cx="5731510" cy="3106420"/>
+            <wp:effectExtent l="0" t="0" r="2540" b="0"/>
+            <wp:docPr id="2" name="Afbeelding 2"/>
             <wp:cNvGraphicFramePr>
-              <a:graphicFrameLocks noChangeAspect="1"/>
+              <a:graphicFrameLocks xmlns:a="http://schemas.openxmlformats.org/drawingml/2006/main" noChangeAspect="1"/>
             </wp:cNvGraphicFramePr>
-            <a:graphic>
+            <a:graphic xmlns:a="http://schemas.openxmlformats.org/drawingml/2006/main">
               <a:graphicData uri="http://schemas.openxmlformats.org/drawingml/2006/picture">
-                <pic:pic>
+                <pic:pic xmlns:pic="http://schemas.openxmlformats.org/drawingml/2006/picture">
                   <pic:nvPicPr>
-                    <pic:cNvPr id="0" name=""/>
+                    <pic:cNvPr id="1" name=""/>
                     <pic:cNvPicPr/>
                   </pic:nvPicPr>
                   <pic:blipFill>
-                    <a:blip r:embed="R377c0faab1244a68">
-                      <a:extLst>
-                        <a:ext xmlns:a="http://schemas.openxmlformats.org/drawingml/2006/main" uri="{28A0092B-C50C-407E-A947-70E740481C1C}">
-                          <a14:useLocalDpi val="0"/>
-                        </a:ext>
-                      </a:extLst>
-                    </a:blip>
+                    <a:blip r:embed="rId13"/>
                     <a:stretch>
                       <a:fillRect/>
                     </a:stretch>
@@ -1897,7 +1936,7 @@
                   <pic:spPr>
                     <a:xfrm>
                       <a:off x="0" y="0"/>
-                      <a:ext cx="4572000" cy="2486025"/>
+                      <a:ext cx="5731510" cy="3106420"/>
                     </a:xfrm>
                     <a:prstGeom prst="rect">
                       <a:avLst/>
@@ -1913,7 +1952,7 @@
     <w:p>
       <w:pPr>
         <w:rPr>
-          <w:rFonts w:asciiTheme="majorHAnsi" w:hAnsiTheme="majorHAnsi" w:eastAsiaTheme="majorEastAsia" w:cstheme="majorBidi"/>
+          <w:rFonts w:asciiTheme="majorHAnsi" w:eastAsiaTheme="majorEastAsia" w:hAnsiTheme="majorHAnsi" w:cstheme="majorBidi"/>
           <w:color w:val="2F5496" w:themeColor="accent1" w:themeShade="BF"/>
           <w:sz w:val="32"/>
           <w:szCs w:val="32"/>
@@ -1921,7 +1960,7 @@
       </w:pPr>
       <w:r>
         <w:rPr>
-          <w:rFonts w:asciiTheme="majorHAnsi" w:hAnsiTheme="majorHAnsi" w:eastAsiaTheme="majorEastAsia" w:cstheme="majorBidi"/>
+          <w:rFonts w:asciiTheme="majorHAnsi" w:eastAsiaTheme="majorEastAsia" w:hAnsiTheme="majorHAnsi" w:cstheme="majorBidi"/>
           <w:color w:val="2F5496" w:themeColor="accent1" w:themeShade="BF"/>
           <w:sz w:val="32"/>
           <w:szCs w:val="32"/>
@@ -1931,20 +1970,19 @@
     </w:p>
     <w:p>
       <w:pPr>
-        <w:pStyle w:val="Heading1"/>
-        <w:rPr/>
+        <w:pStyle w:val="Kop1"/>
       </w:pPr>
-      <w:bookmarkStart w:name="_Toc118727264" w:id="3"/>
+      <w:bookmarkStart w:id="5" w:name="_Toc118727264"/>
       <w:r>
-        <w:rPr/>
+        <w:lastRenderedPageBreak/>
         <w:t>Screenshot database</w:t>
       </w:r>
-      <w:bookmarkEnd w:id="3"/>
+      <w:bookmarkEnd w:id="5"/>
     </w:p>
     <w:p>
       <w:pPr>
         <w:rPr>
-          <w:rFonts w:ascii="Calibri Light" w:hAnsi="Calibri Light" w:eastAsia="" w:cs="" w:asciiTheme="majorAscii" w:hAnsiTheme="majorAscii" w:eastAsiaTheme="majorEastAsia" w:cstheme="majorBidi"/>
+          <w:rFonts w:asciiTheme="majorHAnsi" w:eastAsiaTheme="majorEastAsia" w:hAnsiTheme="majorHAnsi" w:cstheme="majorBidi"/>
           <w:color w:val="2F5496" w:themeColor="accent1" w:themeShade="BF"/>
           <w:sz w:val="32"/>
           <w:szCs w:val="32"/>
@@ -1952,30 +1990,30 @@
       </w:pPr>
     </w:p>
     <w:p>
-      <w:pPr>
-        <w:pStyle w:val="Normal"/>
-      </w:pPr>
       <w:r>
+        <w:rPr>
+          <w:noProof/>
+        </w:rPr>
         <w:drawing>
-          <wp:inline wp14:editId="545B6AB1" wp14:anchorId="4DF2199C">
+          <wp:inline distT="0" distB="0" distL="0" distR="0" wp14:anchorId="4DF2199C" wp14:editId="545B6AB1">
             <wp:extent cx="4200525" cy="4572000"/>
             <wp:effectExtent l="0" t="0" r="0" b="0"/>
-            <wp:docPr id="1975001929" name="" title=""/>
+            <wp:docPr id="1975001929" name="Afbeelding 1975001929"/>
             <wp:cNvGraphicFramePr>
-              <a:graphicFrameLocks noChangeAspect="1"/>
+              <a:graphicFrameLocks xmlns:a="http://schemas.openxmlformats.org/drawingml/2006/main" noChangeAspect="1"/>
             </wp:cNvGraphicFramePr>
-            <a:graphic>
+            <a:graphic xmlns:a="http://schemas.openxmlformats.org/drawingml/2006/main">
               <a:graphicData uri="http://schemas.openxmlformats.org/drawingml/2006/picture">
-                <pic:pic>
+                <pic:pic xmlns:pic="http://schemas.openxmlformats.org/drawingml/2006/picture">
                   <pic:nvPicPr>
                     <pic:cNvPr id="0" name=""/>
                     <pic:cNvPicPr/>
                   </pic:nvPicPr>
                   <pic:blipFill>
-                    <a:blip r:embed="R4dcf7cf426a14252">
+                    <a:blip r:embed="rId14" cstate="print">
                       <a:extLst>
-                        <a:ext xmlns:a="http://schemas.openxmlformats.org/drawingml/2006/main" uri="{28A0092B-C50C-407E-A947-70E740481C1C}">
-                          <a14:useLocalDpi val="0"/>
+                        <a:ext uri="{28A0092B-C50C-407E-A947-70E740481C1C}">
+                          <a14:useLocalDpi xmlns:a14="http://schemas.microsoft.com/office/drawing/2010/main" val="0"/>
                         </a:ext>
                       </a:extLst>
                     </a:blip>
@@ -1999,61 +2037,58 @@
         </w:drawing>
       </w:r>
     </w:p>
+    <w:p/>
     <w:p>
-      <w:pPr>
-        <w:pStyle w:val="Normal"/>
-      </w:pPr>
-    </w:p>
-    <w:p>
-      <w:pPr>
-        <w:pStyle w:val="Normal"/>
-      </w:pPr>
       <w:r>
-        <w:rPr/>
-        <w:t>(E</w:t>
+        <w:t>(</w:t>
+      </w:r>
+      <w:proofErr w:type="spellStart"/>
+      <w:r>
+        <w:t>E</w:t>
       </w:r>
       <w:r>
-        <w:rPr/>
         <w:t>ntit</w:t>
       </w:r>
       <w:r>
-        <w:rPr/>
         <w:t>ie</w:t>
       </w:r>
       <w:r>
-        <w:rPr/>
-        <w:t>s r</w:t>
+        <w:t>s</w:t>
+      </w:r>
+      <w:proofErr w:type="spellEnd"/>
+      <w:r>
+        <w:t xml:space="preserve"> r</w:t>
       </w:r>
       <w:r>
-        <w:rPr/>
         <w:t>elaties geven is in sprint 4. Ik update het onderste plaatje later.)</w:t>
       </w:r>
     </w:p>
     <w:p>
-      <w:pPr>
-        <w:pStyle w:val="Normal"/>
-      </w:pPr>
       <w:r>
+        <w:rPr>
+          <w:noProof/>
+        </w:rPr>
+        <w:lastRenderedPageBreak/>
         <w:drawing>
-          <wp:inline wp14:editId="68072FF2" wp14:anchorId="23D312BA">
+          <wp:inline distT="0" distB="0" distL="0" distR="0" wp14:anchorId="23D312BA" wp14:editId="68072FF2">
             <wp:extent cx="4200525" cy="4572000"/>
             <wp:effectExtent l="0" t="0" r="0" b="0"/>
-            <wp:docPr id="2027998235" name="" title=""/>
+            <wp:docPr id="2027998235" name="Afbeelding 2027998235"/>
             <wp:cNvGraphicFramePr>
-              <a:graphicFrameLocks noChangeAspect="1"/>
+              <a:graphicFrameLocks xmlns:a="http://schemas.openxmlformats.org/drawingml/2006/main" noChangeAspect="1"/>
             </wp:cNvGraphicFramePr>
-            <a:graphic>
+            <a:graphic xmlns:a="http://schemas.openxmlformats.org/drawingml/2006/main">
               <a:graphicData uri="http://schemas.openxmlformats.org/drawingml/2006/picture">
-                <pic:pic>
+                <pic:pic xmlns:pic="http://schemas.openxmlformats.org/drawingml/2006/picture">
                   <pic:nvPicPr>
                     <pic:cNvPr id="0" name=""/>
                     <pic:cNvPicPr/>
                   </pic:nvPicPr>
                   <pic:blipFill>
-                    <a:blip r:embed="R734c3a4af24e49c3">
+                    <a:blip r:embed="rId15" cstate="print">
                       <a:extLst>
-                        <a:ext xmlns:a="http://schemas.openxmlformats.org/drawingml/2006/main" uri="{28A0092B-C50C-407E-A947-70E740481C1C}">
-                          <a14:useLocalDpi val="0"/>
+                        <a:ext uri="{28A0092B-C50C-407E-A947-70E740481C1C}">
+                          <a14:useLocalDpi xmlns:a14="http://schemas.microsoft.com/office/drawing/2010/main" val="0"/>
                         </a:ext>
                       </a:extLst>
                     </a:blip>
@@ -2078,9 +2113,9 @@
       </w:r>
     </w:p>
     <w:sectPr>
-      <w:headerReference w:type="default" r:id="rId13"/>
-      <w:footerReference w:type="default" r:id="rId14"/>
-      <w:pgSz w:w="11906" w:h="16838" w:orient="portrait"/>
+      <w:headerReference w:type="default" r:id="rId16"/>
+      <w:footerReference w:type="default" r:id="rId17"/>
+      <w:pgSz w:w="11906" w:h="16838"/>
       <w:pgMar w:top="1440" w:right="1440" w:bottom="1440" w:left="1440" w:header="708" w:footer="708" w:gutter="0"/>
       <w:pgNumType w:start="0"/>
       <w:cols w:space="708"/>
@@ -2092,7 +2127,7 @@
 </file>
 
 <file path=word/endnotes.xml><?xml version="1.0" encoding="utf-8"?>
-<w:endnotes xmlns:wpc="http://schemas.microsoft.com/office/word/2010/wordprocessingCanvas" xmlns:cx="http://schemas.microsoft.com/office/drawing/2014/chartex" xmlns:cx1="http://schemas.microsoft.com/office/drawing/2015/9/8/chartex" xmlns:cx2="http://schemas.microsoft.com/office/drawing/2015/10/21/chartex" xmlns:cx3="http://schemas.microsoft.com/office/drawing/2016/5/9/chartex" xmlns:cx4="http://schemas.microsoft.com/office/drawing/2016/5/10/chartex" xmlns:cx5="http://schemas.microsoft.com/office/drawing/2016/5/11/chartex" xmlns:cx6="http://schemas.microsoft.com/office/drawing/2016/5/12/chartex" xmlns:cx7="http://schemas.microsoft.com/office/drawing/2016/5/13/chartex" xmlns:cx8="http://schemas.microsoft.com/office/drawing/2016/5/14/chartex" xmlns:mc="http://schemas.openxmlformats.org/markup-compatibility/2006" xmlns:aink="http://schemas.microsoft.com/office/drawing/2016/ink" xmlns:am3d="http://schemas.microsoft.com/office/drawing/2017/model3d" xmlns:o="urn:schemas-microsoft-com:office:office" xmlns:oel="http://schemas.microsoft.com/office/2019/extlst" xmlns:r="http://schemas.openxmlformats.org/officeDocument/2006/relationships" xmlns:m="http://schemas.openxmlformats.org/officeDocument/2006/math" xmlns:v="urn:schemas-microsoft-com:vml" xmlns:wp14="http://schemas.microsoft.com/office/word/2010/wordprocessingDrawing" xmlns:wp="http://schemas.openxmlformats.org/drawingml/2006/wordprocessingDrawing" xmlns:w10="urn:schemas-microsoft-com:office:word" xmlns:w="http://schemas.openxmlformats.org/wordprocessingml/2006/main" xmlns:w14="http://schemas.microsoft.com/office/word/2010/wordml" xmlns:w15="http://schemas.microsoft.com/office/word/2012/wordml" xmlns:w16cex="http://schemas.microsoft.com/office/word/2018/wordml/cex" xmlns:w16cid="http://schemas.microsoft.com/office/word/2016/wordml/cid" xmlns:w16="http://schemas.microsoft.com/office/word/2018/wordml" xmlns:w16sdtdh="http://schemas.microsoft.com/office/word/2020/wordml/sdtdatahash" xmlns:w16se="http://schemas.microsoft.com/office/word/2015/wordml/symex" xmlns:wpg="http://schemas.microsoft.com/office/word/2010/wordprocessingGroup" xmlns:wpi="http://schemas.microsoft.com/office/word/2010/wordprocessingInk" xmlns:wne="http://schemas.microsoft.com/office/word/2006/wordml" xmlns:wps="http://schemas.microsoft.com/office/word/2010/wordprocessingShape" mc:Ignorable="w14 w15 w16se w16cid w16 w16cex w16sdtdh wp14">
+<w:endnotes xmlns:wpc="http://schemas.microsoft.com/office/word/2010/wordprocessingCanvas" xmlns:cx="http://schemas.microsoft.com/office/drawing/2014/chartex" xmlns:cx1="http://schemas.microsoft.com/office/drawing/2015/9/8/chartex" xmlns:cx2="http://schemas.microsoft.com/office/drawing/2015/10/21/chartex" xmlns:cx3="http://schemas.microsoft.com/office/drawing/2016/5/9/chartex" xmlns:cx4="http://schemas.microsoft.com/office/drawing/2016/5/10/chartex" xmlns:cx5="http://schemas.microsoft.com/office/drawing/2016/5/11/chartex" xmlns:cx6="http://schemas.microsoft.com/office/drawing/2016/5/12/chartex" xmlns:cx7="http://schemas.microsoft.com/office/drawing/2016/5/13/chartex" xmlns:cx8="http://schemas.microsoft.com/office/drawing/2016/5/14/chartex" xmlns:mc="http://schemas.openxmlformats.org/markup-compatibility/2006" xmlns:aink="http://schemas.microsoft.com/office/drawing/2016/ink" xmlns:am3d="http://schemas.microsoft.com/office/drawing/2017/model3d" xmlns:o="urn:schemas-microsoft-com:office:office" xmlns:r="http://schemas.openxmlformats.org/officeDocument/2006/relationships" xmlns:m="http://schemas.openxmlformats.org/officeDocument/2006/math" xmlns:v="urn:schemas-microsoft-com:vml" xmlns:wp14="http://schemas.microsoft.com/office/word/2010/wordprocessingDrawing" xmlns:wp="http://schemas.openxmlformats.org/drawingml/2006/wordprocessingDrawing" xmlns:w10="urn:schemas-microsoft-com:office:word" xmlns:w="http://schemas.openxmlformats.org/wordprocessingml/2006/main" xmlns:w14="http://schemas.microsoft.com/office/word/2010/wordml" xmlns:w15="http://schemas.microsoft.com/office/word/2012/wordml" xmlns:w16cid="http://schemas.microsoft.com/office/word/2016/wordml/cid" xmlns:w16se="http://schemas.microsoft.com/office/word/2015/wordml/symex" xmlns:wpg="http://schemas.microsoft.com/office/word/2010/wordprocessingGroup" xmlns:wpi="http://schemas.microsoft.com/office/word/2010/wordprocessingInk" xmlns:wne="http://schemas.microsoft.com/office/word/2006/wordml" xmlns:wps="http://schemas.microsoft.com/office/word/2010/wordprocessingShape" mc:Ignorable="w14 w15 w16se w16cid wp14">
   <w:endnote w:type="separator" w:id="-1">
     <w:p>
       <w:pPr>
@@ -2124,10 +2159,10 @@
 </file>
 
 <file path=word/footer1.xml><?xml version="1.0" encoding="utf-8"?>
-<w:ftr xmlns:wpc="http://schemas.microsoft.com/office/word/2010/wordprocessingCanvas" xmlns:cx="http://schemas.microsoft.com/office/drawing/2014/chartex" xmlns:cx1="http://schemas.microsoft.com/office/drawing/2015/9/8/chartex" xmlns:cx2="http://schemas.microsoft.com/office/drawing/2015/10/21/chartex" xmlns:cx3="http://schemas.microsoft.com/office/drawing/2016/5/9/chartex" xmlns:cx4="http://schemas.microsoft.com/office/drawing/2016/5/10/chartex" xmlns:cx5="http://schemas.microsoft.com/office/drawing/2016/5/11/chartex" xmlns:cx6="http://schemas.microsoft.com/office/drawing/2016/5/12/chartex" xmlns:cx7="http://schemas.microsoft.com/office/drawing/2016/5/13/chartex" xmlns:cx8="http://schemas.microsoft.com/office/drawing/2016/5/14/chartex" xmlns:mc="http://schemas.openxmlformats.org/markup-compatibility/2006" xmlns:aink="http://schemas.microsoft.com/office/drawing/2016/ink" xmlns:am3d="http://schemas.microsoft.com/office/drawing/2017/model3d" xmlns:o="urn:schemas-microsoft-com:office:office" xmlns:oel="http://schemas.microsoft.com/office/2019/extlst" xmlns:r="http://schemas.openxmlformats.org/officeDocument/2006/relationships" xmlns:m="http://schemas.openxmlformats.org/officeDocument/2006/math" xmlns:v="urn:schemas-microsoft-com:vml" xmlns:wp14="http://schemas.microsoft.com/office/word/2010/wordprocessingDrawing" xmlns:wp="http://schemas.openxmlformats.org/drawingml/2006/wordprocessingDrawing" xmlns:w10="urn:schemas-microsoft-com:office:word" xmlns:w="http://schemas.openxmlformats.org/wordprocessingml/2006/main" xmlns:w14="http://schemas.microsoft.com/office/word/2010/wordml" xmlns:w15="http://schemas.microsoft.com/office/word/2012/wordml" xmlns:w16cex="http://schemas.microsoft.com/office/word/2018/wordml/cex" xmlns:w16cid="http://schemas.microsoft.com/office/word/2016/wordml/cid" xmlns:w16="http://schemas.microsoft.com/office/word/2018/wordml" xmlns:w16sdtdh="http://schemas.microsoft.com/office/word/2020/wordml/sdtdatahash" xmlns:w16se="http://schemas.microsoft.com/office/word/2015/wordml/symex" xmlns:wpg="http://schemas.microsoft.com/office/word/2010/wordprocessingGroup" xmlns:wpi="http://schemas.microsoft.com/office/word/2010/wordprocessingInk" xmlns:wne="http://schemas.microsoft.com/office/word/2006/wordml" xmlns:wps="http://schemas.microsoft.com/office/word/2010/wordprocessingShape" mc:Ignorable="w14 w15 w16se w16cid w16 w16cex w16sdtdh wp14">
+<w:ftr xmlns:wpc="http://schemas.microsoft.com/office/word/2010/wordprocessingCanvas" xmlns:cx="http://schemas.microsoft.com/office/drawing/2014/chartex" xmlns:cx1="http://schemas.microsoft.com/office/drawing/2015/9/8/chartex" xmlns:cx2="http://schemas.microsoft.com/office/drawing/2015/10/21/chartex" xmlns:cx3="http://schemas.microsoft.com/office/drawing/2016/5/9/chartex" xmlns:cx4="http://schemas.microsoft.com/office/drawing/2016/5/10/chartex" xmlns:cx5="http://schemas.microsoft.com/office/drawing/2016/5/11/chartex" xmlns:cx6="http://schemas.microsoft.com/office/drawing/2016/5/12/chartex" xmlns:cx7="http://schemas.microsoft.com/office/drawing/2016/5/13/chartex" xmlns:cx8="http://schemas.microsoft.com/office/drawing/2016/5/14/chartex" xmlns:mc="http://schemas.openxmlformats.org/markup-compatibility/2006" xmlns:aink="http://schemas.microsoft.com/office/drawing/2016/ink" xmlns:am3d="http://schemas.microsoft.com/office/drawing/2017/model3d" xmlns:o="urn:schemas-microsoft-com:office:office" xmlns:r="http://schemas.openxmlformats.org/officeDocument/2006/relationships" xmlns:m="http://schemas.openxmlformats.org/officeDocument/2006/math" xmlns:v="urn:schemas-microsoft-com:vml" xmlns:wp14="http://schemas.microsoft.com/office/word/2010/wordprocessingDrawing" xmlns:wp="http://schemas.openxmlformats.org/drawingml/2006/wordprocessingDrawing" xmlns:w10="urn:schemas-microsoft-com:office:word" xmlns:w="http://schemas.openxmlformats.org/wordprocessingml/2006/main" xmlns:w14="http://schemas.microsoft.com/office/word/2010/wordml" xmlns:w15="http://schemas.microsoft.com/office/word/2012/wordml" xmlns:w16cid="http://schemas.microsoft.com/office/word/2016/wordml/cid" xmlns:w16se="http://schemas.microsoft.com/office/word/2015/wordml/symex" xmlns:wpg="http://schemas.microsoft.com/office/word/2010/wordprocessingGroup" xmlns:wpi="http://schemas.microsoft.com/office/word/2010/wordprocessingInk" xmlns:wne="http://schemas.microsoft.com/office/word/2006/wordml" xmlns:wps="http://schemas.microsoft.com/office/word/2010/wordprocessingShape" mc:Ignorable="w14 w15 w16se w16cid wp14">
   <w:p>
     <w:pPr>
-      <w:pStyle w:val="Footer"/>
+      <w:pStyle w:val="Voettekst"/>
     </w:pPr>
     <w:r>
       <w:t xml:space="preserve">Klant: </w:t>
@@ -2137,8 +2172,6 @@
     </w:r>
     <w:r>
       <w:tab/>
-    </w:r>
-    <w:r>
       <w:t>ROC Mondriaan</w:t>
     </w:r>
     <w:r>
@@ -2152,6 +2185,7 @@
           <w:docPartUnique/>
         </w:docPartObj>
       </w:sdtPr>
+      <w:sdtEndPr/>
       <w:sdtContent>
         <w:sdt>
           <w:sdtPr>
@@ -2161,6 +2195,7 @@
               <w:docPartUnique/>
             </w:docPartObj>
           </w:sdtPr>
+          <w:sdtEndPr/>
           <w:sdtContent>
             <w:r>
               <w:t xml:space="preserve">Page </w:t>
@@ -2259,14 +2294,14 @@
   </w:p>
   <w:p>
     <w:pPr>
-      <w:pStyle w:val="Footer"/>
+      <w:pStyle w:val="Voettekst"/>
     </w:pPr>
   </w:p>
 </w:ftr>
 </file>
 
 <file path=word/footnotes.xml><?xml version="1.0" encoding="utf-8"?>
-<w:footnotes xmlns:wpc="http://schemas.microsoft.com/office/word/2010/wordprocessingCanvas" xmlns:cx="http://schemas.microsoft.com/office/drawing/2014/chartex" xmlns:cx1="http://schemas.microsoft.com/office/drawing/2015/9/8/chartex" xmlns:cx2="http://schemas.microsoft.com/office/drawing/2015/10/21/chartex" xmlns:cx3="http://schemas.microsoft.com/office/drawing/2016/5/9/chartex" xmlns:cx4="http://schemas.microsoft.com/office/drawing/2016/5/10/chartex" xmlns:cx5="http://schemas.microsoft.com/office/drawing/2016/5/11/chartex" xmlns:cx6="http://schemas.microsoft.com/office/drawing/2016/5/12/chartex" xmlns:cx7="http://schemas.microsoft.com/office/drawing/2016/5/13/chartex" xmlns:cx8="http://schemas.microsoft.com/office/drawing/2016/5/14/chartex" xmlns:mc="http://schemas.openxmlformats.org/markup-compatibility/2006" xmlns:aink="http://schemas.microsoft.com/office/drawing/2016/ink" xmlns:am3d="http://schemas.microsoft.com/office/drawing/2017/model3d" xmlns:o="urn:schemas-microsoft-com:office:office" xmlns:oel="http://schemas.microsoft.com/office/2019/extlst" xmlns:r="http://schemas.openxmlformats.org/officeDocument/2006/relationships" xmlns:m="http://schemas.openxmlformats.org/officeDocument/2006/math" xmlns:v="urn:schemas-microsoft-com:vml" xmlns:wp14="http://schemas.microsoft.com/office/word/2010/wordprocessingDrawing" xmlns:wp="http://schemas.openxmlformats.org/drawingml/2006/wordprocessingDrawing" xmlns:w10="urn:schemas-microsoft-com:office:word" xmlns:w="http://schemas.openxmlformats.org/wordprocessingml/2006/main" xmlns:w14="http://schemas.microsoft.com/office/word/2010/wordml" xmlns:w15="http://schemas.microsoft.com/office/word/2012/wordml" xmlns:w16cex="http://schemas.microsoft.com/office/word/2018/wordml/cex" xmlns:w16cid="http://schemas.microsoft.com/office/word/2016/wordml/cid" xmlns:w16="http://schemas.microsoft.com/office/word/2018/wordml" xmlns:w16sdtdh="http://schemas.microsoft.com/office/word/2020/wordml/sdtdatahash" xmlns:w16se="http://schemas.microsoft.com/office/word/2015/wordml/symex" xmlns:wpg="http://schemas.microsoft.com/office/word/2010/wordprocessingGroup" xmlns:wpi="http://schemas.microsoft.com/office/word/2010/wordprocessingInk" xmlns:wne="http://schemas.microsoft.com/office/word/2006/wordml" xmlns:wps="http://schemas.microsoft.com/office/word/2010/wordprocessingShape" mc:Ignorable="w14 w15 w16se w16cid w16 w16cex w16sdtdh wp14">
+<w:footnotes xmlns:wpc="http://schemas.microsoft.com/office/word/2010/wordprocessingCanvas" xmlns:cx="http://schemas.microsoft.com/office/drawing/2014/chartex" xmlns:cx1="http://schemas.microsoft.com/office/drawing/2015/9/8/chartex" xmlns:cx2="http://schemas.microsoft.com/office/drawing/2015/10/21/chartex" xmlns:cx3="http://schemas.microsoft.com/office/drawing/2016/5/9/chartex" xmlns:cx4="http://schemas.microsoft.com/office/drawing/2016/5/10/chartex" xmlns:cx5="http://schemas.microsoft.com/office/drawing/2016/5/11/chartex" xmlns:cx6="http://schemas.microsoft.com/office/drawing/2016/5/12/chartex" xmlns:cx7="http://schemas.microsoft.com/office/drawing/2016/5/13/chartex" xmlns:cx8="http://schemas.microsoft.com/office/drawing/2016/5/14/chartex" xmlns:mc="http://schemas.openxmlformats.org/markup-compatibility/2006" xmlns:aink="http://schemas.microsoft.com/office/drawing/2016/ink" xmlns:am3d="http://schemas.microsoft.com/office/drawing/2017/model3d" xmlns:o="urn:schemas-microsoft-com:office:office" xmlns:r="http://schemas.openxmlformats.org/officeDocument/2006/relationships" xmlns:m="http://schemas.openxmlformats.org/officeDocument/2006/math" xmlns:v="urn:schemas-microsoft-com:vml" xmlns:wp14="http://schemas.microsoft.com/office/word/2010/wordprocessingDrawing" xmlns:wp="http://schemas.openxmlformats.org/drawingml/2006/wordprocessingDrawing" xmlns:w10="urn:schemas-microsoft-com:office:word" xmlns:w="http://schemas.openxmlformats.org/wordprocessingml/2006/main" xmlns:w14="http://schemas.microsoft.com/office/word/2010/wordml" xmlns:w15="http://schemas.microsoft.com/office/word/2012/wordml" xmlns:w16cid="http://schemas.microsoft.com/office/word/2016/wordml/cid" xmlns:w16se="http://schemas.microsoft.com/office/word/2015/wordml/symex" xmlns:wpg="http://schemas.microsoft.com/office/word/2010/wordprocessingGroup" xmlns:wpi="http://schemas.microsoft.com/office/word/2010/wordprocessingInk" xmlns:wne="http://schemas.microsoft.com/office/word/2006/wordml" xmlns:wps="http://schemas.microsoft.com/office/word/2010/wordprocessingShape" mc:Ignorable="w14 w15 w16se w16cid wp14">
   <w:footnote w:type="separator" w:id="-1">
     <w:p>
       <w:pPr>
@@ -2298,24 +2333,20 @@
 </file>
 
 <file path=word/header1.xml><?xml version="1.0" encoding="utf-8"?>
-<w:hdr xmlns:wpc="http://schemas.microsoft.com/office/word/2010/wordprocessingCanvas" xmlns:cx="http://schemas.microsoft.com/office/drawing/2014/chartex" xmlns:cx1="http://schemas.microsoft.com/office/drawing/2015/9/8/chartex" xmlns:cx2="http://schemas.microsoft.com/office/drawing/2015/10/21/chartex" xmlns:cx3="http://schemas.microsoft.com/office/drawing/2016/5/9/chartex" xmlns:cx4="http://schemas.microsoft.com/office/drawing/2016/5/10/chartex" xmlns:cx5="http://schemas.microsoft.com/office/drawing/2016/5/11/chartex" xmlns:cx6="http://schemas.microsoft.com/office/drawing/2016/5/12/chartex" xmlns:cx7="http://schemas.microsoft.com/office/drawing/2016/5/13/chartex" xmlns:cx8="http://schemas.microsoft.com/office/drawing/2016/5/14/chartex" xmlns:mc="http://schemas.openxmlformats.org/markup-compatibility/2006" xmlns:aink="http://schemas.microsoft.com/office/drawing/2016/ink" xmlns:am3d="http://schemas.microsoft.com/office/drawing/2017/model3d" xmlns:o="urn:schemas-microsoft-com:office:office" xmlns:oel="http://schemas.microsoft.com/office/2019/extlst" xmlns:r="http://schemas.openxmlformats.org/officeDocument/2006/relationships" xmlns:m="http://schemas.openxmlformats.org/officeDocument/2006/math" xmlns:v="urn:schemas-microsoft-com:vml" xmlns:wp14="http://schemas.microsoft.com/office/word/2010/wordprocessingDrawing" xmlns:wp="http://schemas.openxmlformats.org/drawingml/2006/wordprocessingDrawing" xmlns:w10="urn:schemas-microsoft-com:office:word" xmlns:w="http://schemas.openxmlformats.org/wordprocessingml/2006/main" xmlns:w14="http://schemas.microsoft.com/office/word/2010/wordml" xmlns:w15="http://schemas.microsoft.com/office/word/2012/wordml" xmlns:w16cex="http://schemas.microsoft.com/office/word/2018/wordml/cex" xmlns:w16cid="http://schemas.microsoft.com/office/word/2016/wordml/cid" xmlns:w16="http://schemas.microsoft.com/office/word/2018/wordml" xmlns:w16sdtdh="http://schemas.microsoft.com/office/word/2020/wordml/sdtdatahash" xmlns:w16se="http://schemas.microsoft.com/office/word/2015/wordml/symex" xmlns:wpg="http://schemas.microsoft.com/office/word/2010/wordprocessingGroup" xmlns:wpi="http://schemas.microsoft.com/office/word/2010/wordprocessingInk" xmlns:wne="http://schemas.microsoft.com/office/word/2006/wordml" xmlns:wps="http://schemas.microsoft.com/office/word/2010/wordprocessingShape" mc:Ignorable="w14 w15 w16se w16cid w16 w16cex w16sdtdh wp14">
+<w:hdr xmlns:wpc="http://schemas.microsoft.com/office/word/2010/wordprocessingCanvas" xmlns:cx="http://schemas.microsoft.com/office/drawing/2014/chartex" xmlns:cx1="http://schemas.microsoft.com/office/drawing/2015/9/8/chartex" xmlns:cx2="http://schemas.microsoft.com/office/drawing/2015/10/21/chartex" xmlns:cx3="http://schemas.microsoft.com/office/drawing/2016/5/9/chartex" xmlns:cx4="http://schemas.microsoft.com/office/drawing/2016/5/10/chartex" xmlns:cx5="http://schemas.microsoft.com/office/drawing/2016/5/11/chartex" xmlns:cx6="http://schemas.microsoft.com/office/drawing/2016/5/12/chartex" xmlns:cx7="http://schemas.microsoft.com/office/drawing/2016/5/13/chartex" xmlns:cx8="http://schemas.microsoft.com/office/drawing/2016/5/14/chartex" xmlns:mc="http://schemas.openxmlformats.org/markup-compatibility/2006" xmlns:aink="http://schemas.microsoft.com/office/drawing/2016/ink" xmlns:am3d="http://schemas.microsoft.com/office/drawing/2017/model3d" xmlns:o="urn:schemas-microsoft-com:office:office" xmlns:r="http://schemas.openxmlformats.org/officeDocument/2006/relationships" xmlns:m="http://schemas.openxmlformats.org/officeDocument/2006/math" xmlns:v="urn:schemas-microsoft-com:vml" xmlns:wp14="http://schemas.microsoft.com/office/word/2010/wordprocessingDrawing" xmlns:wp="http://schemas.openxmlformats.org/drawingml/2006/wordprocessingDrawing" xmlns:w10="urn:schemas-microsoft-com:office:word" xmlns:w="http://schemas.openxmlformats.org/wordprocessingml/2006/main" xmlns:w14="http://schemas.microsoft.com/office/word/2010/wordml" xmlns:w15="http://schemas.microsoft.com/office/word/2012/wordml" xmlns:w16cid="http://schemas.microsoft.com/office/word/2016/wordml/cid" xmlns:w16se="http://schemas.microsoft.com/office/word/2015/wordml/symex" xmlns:wpg="http://schemas.microsoft.com/office/word/2010/wordprocessingGroup" xmlns:wpi="http://schemas.microsoft.com/office/word/2010/wordprocessingInk" xmlns:wne="http://schemas.microsoft.com/office/word/2006/wordml" xmlns:wps="http://schemas.microsoft.com/office/word/2010/wordprocessingShape" mc:Ignorable="w14 w15 w16se w16cid wp14">
   <w:p>
     <w:pPr>
-      <w:pStyle w:val="Header"/>
+      <w:pStyle w:val="Koptekst"/>
     </w:pPr>
     <w:r>
       <w:t>Technisch Ontwerp</w:t>
     </w:r>
     <w:r>
       <w:tab/>
-    </w:r>
-    <w:r>
       <w:t>Team [TEAMNAAM]</w:t>
     </w:r>
     <w:r>
       <w:tab/>
-    </w:r>
-    <w:r>
       <w:t>Project [PROJECTNAAM]</w:t>
     </w:r>
     <w:r>
@@ -2326,7 +2357,7 @@
 </file>
 
 <file path=word/numbering.xml><?xml version="1.0" encoding="utf-8"?>
-<w:numbering xmlns:wpc="http://schemas.microsoft.com/office/word/2010/wordprocessingCanvas" xmlns:cx="http://schemas.microsoft.com/office/drawing/2014/chartex" xmlns:cx1="http://schemas.microsoft.com/office/drawing/2015/9/8/chartex" xmlns:cx2="http://schemas.microsoft.com/office/drawing/2015/10/21/chartex" xmlns:cx3="http://schemas.microsoft.com/office/drawing/2016/5/9/chartex" xmlns:cx4="http://schemas.microsoft.com/office/drawing/2016/5/10/chartex" xmlns:cx5="http://schemas.microsoft.com/office/drawing/2016/5/11/chartex" xmlns:cx6="http://schemas.microsoft.com/office/drawing/2016/5/12/chartex" xmlns:cx7="http://schemas.microsoft.com/office/drawing/2016/5/13/chartex" xmlns:cx8="http://schemas.microsoft.com/office/drawing/2016/5/14/chartex" xmlns:mc="http://schemas.openxmlformats.org/markup-compatibility/2006" xmlns:aink="http://schemas.microsoft.com/office/drawing/2016/ink" xmlns:am3d="http://schemas.microsoft.com/office/drawing/2017/model3d" xmlns:o="urn:schemas-microsoft-com:office:office" xmlns:oel="http://schemas.microsoft.com/office/2019/extlst" xmlns:r="http://schemas.openxmlformats.org/officeDocument/2006/relationships" xmlns:m="http://schemas.openxmlformats.org/officeDocument/2006/math" xmlns:v="urn:schemas-microsoft-com:vml" xmlns:wp14="http://schemas.microsoft.com/office/word/2010/wordprocessingDrawing" xmlns:wp="http://schemas.openxmlformats.org/drawingml/2006/wordprocessingDrawing" xmlns:w10="urn:schemas-microsoft-com:office:word" xmlns:w="http://schemas.openxmlformats.org/wordprocessingml/2006/main" xmlns:w14="http://schemas.microsoft.com/office/word/2010/wordml" xmlns:w15="http://schemas.microsoft.com/office/word/2012/wordml" xmlns:w16cex="http://schemas.microsoft.com/office/word/2018/wordml/cex" xmlns:w16cid="http://schemas.microsoft.com/office/word/2016/wordml/cid" xmlns:w16="http://schemas.microsoft.com/office/word/2018/wordml" xmlns:w16sdtdh="http://schemas.microsoft.com/office/word/2020/wordml/sdtdatahash" xmlns:w16se="http://schemas.microsoft.com/office/word/2015/wordml/symex" xmlns:wpg="http://schemas.microsoft.com/office/word/2010/wordprocessingGroup" xmlns:wpi="http://schemas.microsoft.com/office/word/2010/wordprocessingInk" xmlns:wne="http://schemas.microsoft.com/office/word/2006/wordml" xmlns:wps="http://schemas.microsoft.com/office/word/2010/wordprocessingShape" mc:Ignorable="w14 w15 w16se w16cid w16 w16cex w16sdtdh wp14">
+<w:numbering xmlns:wpc="http://schemas.microsoft.com/office/word/2010/wordprocessingCanvas" xmlns:cx="http://schemas.microsoft.com/office/drawing/2014/chartex" xmlns:cx1="http://schemas.microsoft.com/office/drawing/2015/9/8/chartex" xmlns:cx2="http://schemas.microsoft.com/office/drawing/2015/10/21/chartex" xmlns:cx3="http://schemas.microsoft.com/office/drawing/2016/5/9/chartex" xmlns:cx4="http://schemas.microsoft.com/office/drawing/2016/5/10/chartex" xmlns:cx5="http://schemas.microsoft.com/office/drawing/2016/5/11/chartex" xmlns:cx6="http://schemas.microsoft.com/office/drawing/2016/5/12/chartex" xmlns:cx7="http://schemas.microsoft.com/office/drawing/2016/5/13/chartex" xmlns:cx8="http://schemas.microsoft.com/office/drawing/2016/5/14/chartex" xmlns:mc="http://schemas.openxmlformats.org/markup-compatibility/2006" xmlns:aink="http://schemas.microsoft.com/office/drawing/2016/ink" xmlns:am3d="http://schemas.microsoft.com/office/drawing/2017/model3d" xmlns:o="urn:schemas-microsoft-com:office:office" xmlns:r="http://schemas.openxmlformats.org/officeDocument/2006/relationships" xmlns:m="http://schemas.openxmlformats.org/officeDocument/2006/math" xmlns:v="urn:schemas-microsoft-com:vml" xmlns:wp14="http://schemas.microsoft.com/office/word/2010/wordprocessingDrawing" xmlns:wp="http://schemas.openxmlformats.org/drawingml/2006/wordprocessingDrawing" xmlns:w10="urn:schemas-microsoft-com:office:word" xmlns:w="http://schemas.openxmlformats.org/wordprocessingml/2006/main" xmlns:w14="http://schemas.microsoft.com/office/word/2010/wordml" xmlns:w15="http://schemas.microsoft.com/office/word/2012/wordml" xmlns:w16cid="http://schemas.microsoft.com/office/word/2016/wordml/cid" xmlns:w16se="http://schemas.microsoft.com/office/word/2015/wordml/symex" xmlns:wpg="http://schemas.microsoft.com/office/word/2010/wordprocessingGroup" xmlns:wpi="http://schemas.microsoft.com/office/word/2010/wordprocessingInk" xmlns:wne="http://schemas.microsoft.com/office/word/2006/wordml" xmlns:wps="http://schemas.microsoft.com/office/word/2010/wordprocessingShape" mc:Ignorable="w14 w15 w16se w16cid wp14">
   <w:abstractNum w:abstractNumId="0" w15:restartNumberingAfterBreak="0">
     <w:nsid w:val="25EE6718"/>
     <w:multiLevelType w:val="multilevel"/>
@@ -2334,7 +2365,7 @@
     <w:lvl w:ilvl="0">
       <w:start w:val="1"/>
       <w:numFmt w:val="decimal"/>
-      <w:pStyle w:val="Heading1"/>
+      <w:pStyle w:val="Kop1"/>
       <w:lvlText w:val="%1"/>
       <w:lvlJc w:val="left"/>
       <w:pPr>
@@ -2344,7 +2375,7 @@
     <w:lvl w:ilvl="1">
       <w:start w:val="1"/>
       <w:numFmt w:val="decimal"/>
-      <w:pStyle w:val="Heading2"/>
+      <w:pStyle w:val="Kop2"/>
       <w:lvlText w:val="%1.%2"/>
       <w:lvlJc w:val="left"/>
       <w:pPr>
@@ -2354,7 +2385,7 @@
     <w:lvl w:ilvl="2">
       <w:start w:val="1"/>
       <w:numFmt w:val="decimal"/>
-      <w:pStyle w:val="Heading3"/>
+      <w:pStyle w:val="Kop3"/>
       <w:lvlText w:val="%1.%2.%3"/>
       <w:lvlJc w:val="left"/>
       <w:pPr>
@@ -2364,7 +2395,7 @@
     <w:lvl w:ilvl="3">
       <w:start w:val="1"/>
       <w:numFmt w:val="decimal"/>
-      <w:pStyle w:val="Heading4"/>
+      <w:pStyle w:val="Kop4"/>
       <w:lvlText w:val="%1.%2.%3.%4"/>
       <w:lvlJc w:val="left"/>
       <w:pPr>
@@ -2374,7 +2405,7 @@
     <w:lvl w:ilvl="4">
       <w:start w:val="1"/>
       <w:numFmt w:val="decimal"/>
-      <w:pStyle w:val="Heading5"/>
+      <w:pStyle w:val="Kop5"/>
       <w:lvlText w:val="%1.%2.%3.%4.%5"/>
       <w:lvlJc w:val="left"/>
       <w:pPr>
@@ -2384,7 +2415,7 @@
     <w:lvl w:ilvl="5">
       <w:start w:val="1"/>
       <w:numFmt w:val="decimal"/>
-      <w:pStyle w:val="Heading6"/>
+      <w:pStyle w:val="Kop6"/>
       <w:lvlText w:val="%1.%2.%3.%4.%5.%6"/>
       <w:lvlJc w:val="left"/>
       <w:pPr>
@@ -2394,7 +2425,7 @@
     <w:lvl w:ilvl="6">
       <w:start w:val="1"/>
       <w:numFmt w:val="decimal"/>
-      <w:pStyle w:val="Heading7"/>
+      <w:pStyle w:val="Kop7"/>
       <w:lvlText w:val="%1.%2.%3.%4.%5.%6.%7"/>
       <w:lvlJc w:val="left"/>
       <w:pPr>
@@ -2404,7 +2435,7 @@
     <w:lvl w:ilvl="7">
       <w:start w:val="1"/>
       <w:numFmt w:val="decimal"/>
-      <w:pStyle w:val="Heading8"/>
+      <w:pStyle w:val="Kop8"/>
       <w:lvlText w:val="%1.%2.%3.%4.%5.%6.%7.%8"/>
       <w:lvlJc w:val="left"/>
       <w:pPr>
@@ -2414,7 +2445,7 @@
     <w:lvl w:ilvl="8">
       <w:start w:val="1"/>
       <w:numFmt w:val="decimal"/>
-      <w:pStyle w:val="Heading9"/>
+      <w:pStyle w:val="Kop9"/>
       <w:lvlText w:val="%1.%2.%3.%4.%5.%6.%7.%8.%9"/>
       <w:lvlJc w:val="left"/>
       <w:pPr>
@@ -2429,7 +2460,7 @@
     <w:lvl w:ilvl="0" w:tplc="0F1878EE">
       <w:start w:val="1"/>
       <w:numFmt w:val="decimal"/>
-      <w:pStyle w:val="TOCHeading"/>
+      <w:pStyle w:val="Kopvaninhoudsopgave"/>
       <w:lvlText w:val="%1."/>
       <w:lvlJc w:val="left"/>
       <w:pPr>
@@ -2522,7 +2553,7 @@
         <w:ind w:left="720" w:hanging="360"/>
       </w:pPr>
       <w:rPr>
-        <w:rFonts w:hint="default" w:ascii="Symbol" w:hAnsi="Symbol"/>
+        <w:rFonts w:ascii="Symbol" w:hAnsi="Symbol" w:hint="default"/>
       </w:rPr>
     </w:lvl>
     <w:lvl w:ilvl="1" w:tplc="04130003">
@@ -2534,7 +2565,7 @@
         <w:ind w:left="1440" w:hanging="360"/>
       </w:pPr>
       <w:rPr>
-        <w:rFonts w:hint="default" w:ascii="Courier New" w:hAnsi="Courier New" w:cs="Courier New"/>
+        <w:rFonts w:ascii="Courier New" w:hAnsi="Courier New" w:cs="Courier New" w:hint="default"/>
       </w:rPr>
     </w:lvl>
     <w:lvl w:ilvl="2" w:tplc="04130005" w:tentative="1">
@@ -2546,7 +2577,7 @@
         <w:ind w:left="2160" w:hanging="360"/>
       </w:pPr>
       <w:rPr>
-        <w:rFonts w:hint="default" w:ascii="Wingdings" w:hAnsi="Wingdings"/>
+        <w:rFonts w:ascii="Wingdings" w:hAnsi="Wingdings" w:hint="default"/>
       </w:rPr>
     </w:lvl>
     <w:lvl w:ilvl="3" w:tplc="04130001" w:tentative="1">
@@ -2558,7 +2589,7 @@
         <w:ind w:left="2880" w:hanging="360"/>
       </w:pPr>
       <w:rPr>
-        <w:rFonts w:hint="default" w:ascii="Symbol" w:hAnsi="Symbol"/>
+        <w:rFonts w:ascii="Symbol" w:hAnsi="Symbol" w:hint="default"/>
       </w:rPr>
     </w:lvl>
     <w:lvl w:ilvl="4" w:tplc="04130003" w:tentative="1">
@@ -2570,7 +2601,7 @@
         <w:ind w:left="3600" w:hanging="360"/>
       </w:pPr>
       <w:rPr>
-        <w:rFonts w:hint="default" w:ascii="Courier New" w:hAnsi="Courier New" w:cs="Courier New"/>
+        <w:rFonts w:ascii="Courier New" w:hAnsi="Courier New" w:cs="Courier New" w:hint="default"/>
       </w:rPr>
     </w:lvl>
     <w:lvl w:ilvl="5" w:tplc="04130005" w:tentative="1">
@@ -2582,7 +2613,7 @@
         <w:ind w:left="4320" w:hanging="360"/>
       </w:pPr>
       <w:rPr>
-        <w:rFonts w:hint="default" w:ascii="Wingdings" w:hAnsi="Wingdings"/>
+        <w:rFonts w:ascii="Wingdings" w:hAnsi="Wingdings" w:hint="default"/>
       </w:rPr>
     </w:lvl>
     <w:lvl w:ilvl="6" w:tplc="04130001" w:tentative="1">
@@ -2594,7 +2625,7 @@
         <w:ind w:left="5040" w:hanging="360"/>
       </w:pPr>
       <w:rPr>
-        <w:rFonts w:hint="default" w:ascii="Symbol" w:hAnsi="Symbol"/>
+        <w:rFonts w:ascii="Symbol" w:hAnsi="Symbol" w:hint="default"/>
       </w:rPr>
     </w:lvl>
     <w:lvl w:ilvl="7" w:tplc="04130003" w:tentative="1">
@@ -2606,7 +2637,7 @@
         <w:ind w:left="5760" w:hanging="360"/>
       </w:pPr>
       <w:rPr>
-        <w:rFonts w:hint="default" w:ascii="Courier New" w:hAnsi="Courier New" w:cs="Courier New"/>
+        <w:rFonts w:ascii="Courier New" w:hAnsi="Courier New" w:cs="Courier New" w:hint="default"/>
       </w:rPr>
     </w:lvl>
     <w:lvl w:ilvl="8" w:tplc="04130005" w:tentative="1">
@@ -2618,31 +2649,31 @@
         <w:ind w:left="6480" w:hanging="360"/>
       </w:pPr>
       <w:rPr>
-        <w:rFonts w:hint="default" w:ascii="Wingdings" w:hAnsi="Wingdings"/>
+        <w:rFonts w:ascii="Wingdings" w:hAnsi="Wingdings" w:hint="default"/>
       </w:rPr>
     </w:lvl>
   </w:abstractNum>
-  <w:num w:numId="1" w16cid:durableId="754977433">
+  <w:num w:numId="1">
     <w:abstractNumId w:val="2"/>
   </w:num>
-  <w:num w:numId="2" w16cid:durableId="583496746">
+  <w:num w:numId="2">
     <w:abstractNumId w:val="1"/>
   </w:num>
-  <w:num w:numId="3" w16cid:durableId="1213272988">
+  <w:num w:numId="3">
     <w:abstractNumId w:val="0"/>
   </w:num>
-  <w:num w:numId="4" w16cid:durableId="2013683784">
+  <w:num w:numId="4">
     <w:abstractNumId w:val="0"/>
   </w:num>
 </w:numbering>
 </file>
 
 <file path=word/styles.xml><?xml version="1.0" encoding="utf-8"?>
-<w:styles xmlns:wp14="http://schemas.microsoft.com/office/word/2010/wordprocessingDrawing" xmlns:mc="http://schemas.openxmlformats.org/markup-compatibility/2006" xmlns:r="http://schemas.openxmlformats.org/officeDocument/2006/relationships" xmlns:w="http://schemas.openxmlformats.org/wordprocessingml/2006/main" xmlns:w14="http://schemas.microsoft.com/office/word/2010/wordml" xmlns:w15="http://schemas.microsoft.com/office/word/2012/wordml" xmlns:w16cex="http://schemas.microsoft.com/office/word/2018/wordml/cex" xmlns:w16cid="http://schemas.microsoft.com/office/word/2016/wordml/cid" xmlns:w16="http://schemas.microsoft.com/office/word/2018/wordml" xmlns:w16sdtdh="http://schemas.microsoft.com/office/word/2020/wordml/sdtdatahash" xmlns:w16se="http://schemas.microsoft.com/office/word/2015/wordml/symex" mc:Ignorable="w14 w15 w16se w16cid w16 w16cex w16sdtdh wp14">
+<w:styles xmlns:mc="http://schemas.openxmlformats.org/markup-compatibility/2006" xmlns:r="http://schemas.openxmlformats.org/officeDocument/2006/relationships" xmlns:w="http://schemas.openxmlformats.org/wordprocessingml/2006/main" xmlns:w14="http://schemas.microsoft.com/office/word/2010/wordml" xmlns:w15="http://schemas.microsoft.com/office/word/2012/wordml" xmlns:w16cid="http://schemas.microsoft.com/office/word/2016/wordml/cid" xmlns:w16se="http://schemas.microsoft.com/office/word/2015/wordml/symex" mc:Ignorable="w14 w15 w16se w16cid">
   <w:docDefaults>
     <w:rPrDefault>
       <w:rPr>
-        <w:rFonts w:asciiTheme="minorHAnsi" w:hAnsiTheme="minorHAnsi" w:eastAsiaTheme="minorHAnsi" w:cstheme="minorBidi"/>
+        <w:rFonts w:asciiTheme="minorHAnsi" w:eastAsiaTheme="minorHAnsi" w:hAnsiTheme="minorHAnsi" w:cstheme="minorBidi"/>
         <w:sz w:val="22"/>
         <w:szCs w:val="22"/>
         <w:lang w:val="nl-NL" w:eastAsia="en-US" w:bidi="ar-SA"/>
@@ -2654,17 +2685,17 @@
       </w:pPr>
     </w:pPrDefault>
   </w:docDefaults>
-  <w:latentStyles w:defLockedState="0" w:defUIPriority="99" w:defSemiHidden="0" w:defUnhideWhenUsed="0" w:defQFormat="0" w:count="376">
+  <w:latentStyles w:defLockedState="0" w:defUIPriority="99" w:defSemiHidden="0" w:defUnhideWhenUsed="0" w:defQFormat="0" w:count="375">
     <w:lsdException w:name="Normal" w:uiPriority="0" w:qFormat="1"/>
     <w:lsdException w:name="heading 1" w:uiPriority="9" w:qFormat="1"/>
-    <w:lsdException w:name="heading 2" w:uiPriority="9" w:semiHidden="1" w:unhideWhenUsed="1" w:qFormat="1"/>
-    <w:lsdException w:name="heading 3" w:uiPriority="9" w:semiHidden="1" w:unhideWhenUsed="1" w:qFormat="1"/>
-    <w:lsdException w:name="heading 4" w:uiPriority="9" w:semiHidden="1" w:unhideWhenUsed="1" w:qFormat="1"/>
-    <w:lsdException w:name="heading 5" w:uiPriority="9" w:semiHidden="1" w:unhideWhenUsed="1" w:qFormat="1"/>
-    <w:lsdException w:name="heading 6" w:uiPriority="9" w:semiHidden="1" w:unhideWhenUsed="1" w:qFormat="1"/>
-    <w:lsdException w:name="heading 7" w:uiPriority="9" w:semiHidden="1" w:unhideWhenUsed="1" w:qFormat="1"/>
-    <w:lsdException w:name="heading 8" w:uiPriority="9" w:semiHidden="1" w:unhideWhenUsed="1" w:qFormat="1"/>
-    <w:lsdException w:name="heading 9" w:uiPriority="9" w:semiHidden="1" w:unhideWhenUsed="1" w:qFormat="1"/>
+    <w:lsdException w:name="heading 2" w:semiHidden="1" w:uiPriority="9" w:unhideWhenUsed="1" w:qFormat="1"/>
+    <w:lsdException w:name="heading 3" w:semiHidden="1" w:uiPriority="9" w:unhideWhenUsed="1" w:qFormat="1"/>
+    <w:lsdException w:name="heading 4" w:semiHidden="1" w:uiPriority="9" w:unhideWhenUsed="1" w:qFormat="1"/>
+    <w:lsdException w:name="heading 5" w:semiHidden="1" w:uiPriority="9" w:unhideWhenUsed="1" w:qFormat="1"/>
+    <w:lsdException w:name="heading 6" w:semiHidden="1" w:uiPriority="9" w:unhideWhenUsed="1" w:qFormat="1"/>
+    <w:lsdException w:name="heading 7" w:semiHidden="1" w:uiPriority="9" w:unhideWhenUsed="1" w:qFormat="1"/>
+    <w:lsdException w:name="heading 8" w:semiHidden="1" w:uiPriority="9" w:unhideWhenUsed="1" w:qFormat="1"/>
+    <w:lsdException w:name="heading 9" w:semiHidden="1" w:uiPriority="9" w:unhideWhenUsed="1" w:qFormat="1"/>
     <w:lsdException w:name="index 1" w:semiHidden="1" w:unhideWhenUsed="1"/>
     <w:lsdException w:name="index 2" w:semiHidden="1" w:unhideWhenUsed="1"/>
     <w:lsdException w:name="index 3" w:semiHidden="1" w:unhideWhenUsed="1"/>
@@ -2674,22 +2705,22 @@
     <w:lsdException w:name="index 7" w:semiHidden="1" w:unhideWhenUsed="1"/>
     <w:lsdException w:name="index 8" w:semiHidden="1" w:unhideWhenUsed="1"/>
     <w:lsdException w:name="index 9" w:semiHidden="1" w:unhideWhenUsed="1"/>
-    <w:lsdException w:name="toc 1" w:uiPriority="39" w:semiHidden="1" w:unhideWhenUsed="1"/>
-    <w:lsdException w:name="toc 2" w:uiPriority="39" w:semiHidden="1" w:unhideWhenUsed="1"/>
-    <w:lsdException w:name="toc 3" w:uiPriority="39" w:semiHidden="1" w:unhideWhenUsed="1"/>
-    <w:lsdException w:name="toc 4" w:uiPriority="39" w:semiHidden="1" w:unhideWhenUsed="1"/>
-    <w:lsdException w:name="toc 5" w:uiPriority="39" w:semiHidden="1" w:unhideWhenUsed="1"/>
-    <w:lsdException w:name="toc 6" w:uiPriority="39" w:semiHidden="1" w:unhideWhenUsed="1"/>
-    <w:lsdException w:name="toc 7" w:uiPriority="39" w:semiHidden="1" w:unhideWhenUsed="1"/>
-    <w:lsdException w:name="toc 8" w:uiPriority="39" w:semiHidden="1" w:unhideWhenUsed="1"/>
-    <w:lsdException w:name="toc 9" w:uiPriority="39" w:semiHidden="1" w:unhideWhenUsed="1"/>
+    <w:lsdException w:name="toc 1" w:semiHidden="1" w:uiPriority="39" w:unhideWhenUsed="1"/>
+    <w:lsdException w:name="toc 2" w:semiHidden="1" w:uiPriority="39" w:unhideWhenUsed="1"/>
+    <w:lsdException w:name="toc 3" w:semiHidden="1" w:uiPriority="39" w:unhideWhenUsed="1"/>
+    <w:lsdException w:name="toc 4" w:semiHidden="1" w:uiPriority="39" w:unhideWhenUsed="1"/>
+    <w:lsdException w:name="toc 5" w:semiHidden="1" w:uiPriority="39" w:unhideWhenUsed="1"/>
+    <w:lsdException w:name="toc 6" w:semiHidden="1" w:uiPriority="39" w:unhideWhenUsed="1"/>
+    <w:lsdException w:name="toc 7" w:semiHidden="1" w:uiPriority="39" w:unhideWhenUsed="1"/>
+    <w:lsdException w:name="toc 8" w:semiHidden="1" w:uiPriority="39" w:unhideWhenUsed="1"/>
+    <w:lsdException w:name="toc 9" w:semiHidden="1" w:uiPriority="39" w:unhideWhenUsed="1"/>
     <w:lsdException w:name="Normal Indent" w:semiHidden="1" w:unhideWhenUsed="1"/>
     <w:lsdException w:name="footnote text" w:semiHidden="1" w:unhideWhenUsed="1"/>
     <w:lsdException w:name="annotation text" w:semiHidden="1" w:unhideWhenUsed="1"/>
     <w:lsdException w:name="header" w:semiHidden="1" w:unhideWhenUsed="1"/>
     <w:lsdException w:name="footer" w:semiHidden="1" w:unhideWhenUsed="1"/>
     <w:lsdException w:name="index heading" w:semiHidden="1" w:unhideWhenUsed="1"/>
-    <w:lsdException w:name="caption" w:uiPriority="35" w:semiHidden="1" w:unhideWhenUsed="1" w:qFormat="1"/>
+    <w:lsdException w:name="caption" w:semiHidden="1" w:uiPriority="35" w:unhideWhenUsed="1" w:qFormat="1"/>
     <w:lsdException w:name="table of figures" w:semiHidden="1" w:unhideWhenUsed="1"/>
     <w:lsdException w:name="envelope address" w:semiHidden="1" w:unhideWhenUsed="1"/>
     <w:lsdException w:name="envelope return" w:semiHidden="1" w:unhideWhenUsed="1"/>
@@ -2720,7 +2751,7 @@
     <w:lsdException w:name="Title" w:uiPriority="10" w:qFormat="1"/>
     <w:lsdException w:name="Closing" w:semiHidden="1" w:unhideWhenUsed="1"/>
     <w:lsdException w:name="Signature" w:semiHidden="1" w:unhideWhenUsed="1"/>
-    <w:lsdException w:name="Default Paragraph Font" w:uiPriority="1" w:semiHidden="1" w:unhideWhenUsed="1"/>
+    <w:lsdException w:name="Default Paragraph Font" w:semiHidden="1" w:uiPriority="1" w:unhideWhenUsed="1"/>
     <w:lsdException w:name="Body Text" w:semiHidden="1" w:unhideWhenUsed="1"/>
     <w:lsdException w:name="Body Text Indent" w:semiHidden="1" w:unhideWhenUsed="1"/>
     <w:lsdException w:name="List Continue" w:semiHidden="1" w:unhideWhenUsed="1"/>
@@ -2920,8 +2951,8 @@
     <w:lsdException w:name="Subtle Reference" w:uiPriority="31" w:qFormat="1"/>
     <w:lsdException w:name="Intense Reference" w:uiPriority="32" w:qFormat="1"/>
     <w:lsdException w:name="Book Title" w:uiPriority="33" w:qFormat="1"/>
-    <w:lsdException w:name="Bibliography" w:uiPriority="37" w:semiHidden="1" w:unhideWhenUsed="1"/>
-    <w:lsdException w:name="TOC Heading" w:uiPriority="39" w:semiHidden="1" w:unhideWhenUsed="1" w:qFormat="1"/>
+    <w:lsdException w:name="Bibliography" w:semiHidden="1" w:uiPriority="37" w:unhideWhenUsed="1"/>
+    <w:lsdException w:name="TOC Heading" w:semiHidden="1" w:uiPriority="39" w:unhideWhenUsed="1" w:qFormat="1"/>
     <w:lsdException w:name="Plain Table 1" w:uiPriority="41"/>
     <w:lsdException w:name="Plain Table 2" w:uiPriority="42"/>
     <w:lsdException w:name="Plain Table 3" w:uiPriority="43"/>
@@ -3030,17 +3061,16 @@
     <w:lsdException w:name="Smart Hyperlink" w:semiHidden="1" w:unhideWhenUsed="1"/>
     <w:lsdException w:name="Hashtag" w:semiHidden="1" w:unhideWhenUsed="1"/>
     <w:lsdException w:name="Unresolved Mention" w:semiHidden="1" w:unhideWhenUsed="1"/>
-    <w:lsdException w:name="Smart Link" w:semiHidden="1" w:unhideWhenUsed="1"/>
   </w:latentStyles>
-  <w:style w:type="paragraph" w:styleId="Normal" w:default="1">
+  <w:style w:type="paragraph" w:default="1" w:styleId="Standaard">
     <w:name w:val="Normal"/>
     <w:qFormat/>
   </w:style>
-  <w:style w:type="paragraph" w:styleId="Heading1">
+  <w:style w:type="paragraph" w:styleId="Kop1">
     <w:name w:val="heading 1"/>
-    <w:basedOn w:val="Normal"/>
-    <w:next w:val="Normal"/>
-    <w:link w:val="Heading1Char"/>
+    <w:basedOn w:val="Standaard"/>
+    <w:next w:val="Standaard"/>
+    <w:link w:val="Kop1Char"/>
     <w:uiPriority w:val="9"/>
     <w:qFormat/>
     <w:rsid w:val="00222411"/>
@@ -3054,17 +3084,17 @@
       <w:outlineLvl w:val="0"/>
     </w:pPr>
     <w:rPr>
-      <w:rFonts w:asciiTheme="majorHAnsi" w:hAnsiTheme="majorHAnsi" w:eastAsiaTheme="majorEastAsia" w:cstheme="majorBidi"/>
+      <w:rFonts w:asciiTheme="majorHAnsi" w:eastAsiaTheme="majorEastAsia" w:hAnsiTheme="majorHAnsi" w:cstheme="majorBidi"/>
       <w:color w:val="2F5496" w:themeColor="accent1" w:themeShade="BF"/>
       <w:sz w:val="32"/>
       <w:szCs w:val="32"/>
     </w:rPr>
   </w:style>
-  <w:style w:type="paragraph" w:styleId="Heading2">
+  <w:style w:type="paragraph" w:styleId="Kop2">
     <w:name w:val="heading 2"/>
-    <w:basedOn w:val="Normal"/>
-    <w:next w:val="Normal"/>
-    <w:link w:val="Heading2Char"/>
+    <w:basedOn w:val="Standaard"/>
+    <w:next w:val="Standaard"/>
+    <w:link w:val="Kop2Char"/>
     <w:uiPriority w:val="9"/>
     <w:unhideWhenUsed/>
     <w:qFormat/>
@@ -3080,17 +3110,17 @@
       <w:outlineLvl w:val="1"/>
     </w:pPr>
     <w:rPr>
-      <w:rFonts w:asciiTheme="majorHAnsi" w:hAnsiTheme="majorHAnsi" w:eastAsiaTheme="majorEastAsia" w:cstheme="majorBidi"/>
+      <w:rFonts w:asciiTheme="majorHAnsi" w:eastAsiaTheme="majorEastAsia" w:hAnsiTheme="majorHAnsi" w:cstheme="majorBidi"/>
       <w:color w:val="2F5496" w:themeColor="accent1" w:themeShade="BF"/>
       <w:sz w:val="26"/>
       <w:szCs w:val="26"/>
     </w:rPr>
   </w:style>
-  <w:style w:type="paragraph" w:styleId="Heading3">
+  <w:style w:type="paragraph" w:styleId="Kop3">
     <w:name w:val="heading 3"/>
-    <w:basedOn w:val="Normal"/>
-    <w:next w:val="Normal"/>
-    <w:link w:val="Heading3Char"/>
+    <w:basedOn w:val="Standaard"/>
+    <w:next w:val="Standaard"/>
+    <w:link w:val="Kop3Char"/>
     <w:uiPriority w:val="9"/>
     <w:semiHidden/>
     <w:unhideWhenUsed/>
@@ -3107,17 +3137,17 @@
       <w:outlineLvl w:val="2"/>
     </w:pPr>
     <w:rPr>
-      <w:rFonts w:asciiTheme="majorHAnsi" w:hAnsiTheme="majorHAnsi" w:eastAsiaTheme="majorEastAsia" w:cstheme="majorBidi"/>
+      <w:rFonts w:asciiTheme="majorHAnsi" w:eastAsiaTheme="majorEastAsia" w:hAnsiTheme="majorHAnsi" w:cstheme="majorBidi"/>
       <w:color w:val="1F3763" w:themeColor="accent1" w:themeShade="7F"/>
       <w:sz w:val="24"/>
       <w:szCs w:val="24"/>
     </w:rPr>
   </w:style>
-  <w:style w:type="paragraph" w:styleId="Heading4">
+  <w:style w:type="paragraph" w:styleId="Kop4">
     <w:name w:val="heading 4"/>
-    <w:basedOn w:val="Normal"/>
-    <w:next w:val="Normal"/>
-    <w:link w:val="Heading4Char"/>
+    <w:basedOn w:val="Standaard"/>
+    <w:next w:val="Standaard"/>
+    <w:link w:val="Kop4Char"/>
     <w:uiPriority w:val="9"/>
     <w:semiHidden/>
     <w:unhideWhenUsed/>
@@ -3134,17 +3164,17 @@
       <w:outlineLvl w:val="3"/>
     </w:pPr>
     <w:rPr>
-      <w:rFonts w:asciiTheme="majorHAnsi" w:hAnsiTheme="majorHAnsi" w:eastAsiaTheme="majorEastAsia" w:cstheme="majorBidi"/>
+      <w:rFonts w:asciiTheme="majorHAnsi" w:eastAsiaTheme="majorEastAsia" w:hAnsiTheme="majorHAnsi" w:cstheme="majorBidi"/>
       <w:i/>
       <w:iCs/>
       <w:color w:val="2F5496" w:themeColor="accent1" w:themeShade="BF"/>
     </w:rPr>
   </w:style>
-  <w:style w:type="paragraph" w:styleId="Heading5">
+  <w:style w:type="paragraph" w:styleId="Kop5">
     <w:name w:val="heading 5"/>
-    <w:basedOn w:val="Normal"/>
-    <w:next w:val="Normal"/>
-    <w:link w:val="Heading5Char"/>
+    <w:basedOn w:val="Standaard"/>
+    <w:next w:val="Standaard"/>
+    <w:link w:val="Kop5Char"/>
     <w:uiPriority w:val="9"/>
     <w:semiHidden/>
     <w:unhideWhenUsed/>
@@ -3161,15 +3191,15 @@
       <w:outlineLvl w:val="4"/>
     </w:pPr>
     <w:rPr>
-      <w:rFonts w:asciiTheme="majorHAnsi" w:hAnsiTheme="majorHAnsi" w:eastAsiaTheme="majorEastAsia" w:cstheme="majorBidi"/>
+      <w:rFonts w:asciiTheme="majorHAnsi" w:eastAsiaTheme="majorEastAsia" w:hAnsiTheme="majorHAnsi" w:cstheme="majorBidi"/>
       <w:color w:val="2F5496" w:themeColor="accent1" w:themeShade="BF"/>
     </w:rPr>
   </w:style>
-  <w:style w:type="paragraph" w:styleId="Heading6">
+  <w:style w:type="paragraph" w:styleId="Kop6">
     <w:name w:val="heading 6"/>
-    <w:basedOn w:val="Normal"/>
-    <w:next w:val="Normal"/>
-    <w:link w:val="Heading6Char"/>
+    <w:basedOn w:val="Standaard"/>
+    <w:next w:val="Standaard"/>
+    <w:link w:val="Kop6Char"/>
     <w:uiPriority w:val="9"/>
     <w:semiHidden/>
     <w:unhideWhenUsed/>
@@ -3186,15 +3216,15 @@
       <w:outlineLvl w:val="5"/>
     </w:pPr>
     <w:rPr>
-      <w:rFonts w:asciiTheme="majorHAnsi" w:hAnsiTheme="majorHAnsi" w:eastAsiaTheme="majorEastAsia" w:cstheme="majorBidi"/>
+      <w:rFonts w:asciiTheme="majorHAnsi" w:eastAsiaTheme="majorEastAsia" w:hAnsiTheme="majorHAnsi" w:cstheme="majorBidi"/>
       <w:color w:val="1F3763" w:themeColor="accent1" w:themeShade="7F"/>
     </w:rPr>
   </w:style>
-  <w:style w:type="paragraph" w:styleId="Heading7">
+  <w:style w:type="paragraph" w:styleId="Kop7">
     <w:name w:val="heading 7"/>
-    <w:basedOn w:val="Normal"/>
-    <w:next w:val="Normal"/>
-    <w:link w:val="Heading7Char"/>
+    <w:basedOn w:val="Standaard"/>
+    <w:next w:val="Standaard"/>
+    <w:link w:val="Kop7Char"/>
     <w:uiPriority w:val="9"/>
     <w:semiHidden/>
     <w:unhideWhenUsed/>
@@ -3211,17 +3241,17 @@
       <w:outlineLvl w:val="6"/>
     </w:pPr>
     <w:rPr>
-      <w:rFonts w:asciiTheme="majorHAnsi" w:hAnsiTheme="majorHAnsi" w:eastAsiaTheme="majorEastAsia" w:cstheme="majorBidi"/>
+      <w:rFonts w:asciiTheme="majorHAnsi" w:eastAsiaTheme="majorEastAsia" w:hAnsiTheme="majorHAnsi" w:cstheme="majorBidi"/>
       <w:i/>
       <w:iCs/>
       <w:color w:val="1F3763" w:themeColor="accent1" w:themeShade="7F"/>
     </w:rPr>
   </w:style>
-  <w:style w:type="paragraph" w:styleId="Heading8">
+  <w:style w:type="paragraph" w:styleId="Kop8">
     <w:name w:val="heading 8"/>
-    <w:basedOn w:val="Normal"/>
-    <w:next w:val="Normal"/>
-    <w:link w:val="Heading8Char"/>
+    <w:basedOn w:val="Standaard"/>
+    <w:next w:val="Standaard"/>
+    <w:link w:val="Kop8Char"/>
     <w:uiPriority w:val="9"/>
     <w:semiHidden/>
     <w:unhideWhenUsed/>
@@ -3238,17 +3268,17 @@
       <w:outlineLvl w:val="7"/>
     </w:pPr>
     <w:rPr>
-      <w:rFonts w:asciiTheme="majorHAnsi" w:hAnsiTheme="majorHAnsi" w:eastAsiaTheme="majorEastAsia" w:cstheme="majorBidi"/>
+      <w:rFonts w:asciiTheme="majorHAnsi" w:eastAsiaTheme="majorEastAsia" w:hAnsiTheme="majorHAnsi" w:cstheme="majorBidi"/>
       <w:color w:val="272727" w:themeColor="text1" w:themeTint="D8"/>
       <w:sz w:val="21"/>
       <w:szCs w:val="21"/>
     </w:rPr>
   </w:style>
-  <w:style w:type="paragraph" w:styleId="Heading9">
+  <w:style w:type="paragraph" w:styleId="Kop9">
     <w:name w:val="heading 9"/>
-    <w:basedOn w:val="Normal"/>
-    <w:next w:val="Normal"/>
-    <w:link w:val="Heading9Char"/>
+    <w:basedOn w:val="Standaard"/>
+    <w:next w:val="Standaard"/>
+    <w:link w:val="Kop9Char"/>
     <w:uiPriority w:val="9"/>
     <w:semiHidden/>
     <w:unhideWhenUsed/>
@@ -3265,7 +3295,7 @@
       <w:outlineLvl w:val="8"/>
     </w:pPr>
     <w:rPr>
-      <w:rFonts w:asciiTheme="majorHAnsi" w:hAnsiTheme="majorHAnsi" w:eastAsiaTheme="majorEastAsia" w:cstheme="majorBidi"/>
+      <w:rFonts w:asciiTheme="majorHAnsi" w:eastAsiaTheme="majorEastAsia" w:hAnsiTheme="majorHAnsi" w:cstheme="majorBidi"/>
       <w:i/>
       <w:iCs/>
       <w:color w:val="272727" w:themeColor="text1" w:themeTint="D8"/>
@@ -3273,13 +3303,13 @@
       <w:szCs w:val="21"/>
     </w:rPr>
   </w:style>
-  <w:style w:type="character" w:styleId="DefaultParagraphFont" w:default="1">
+  <w:style w:type="character" w:default="1" w:styleId="Standaardalinea-lettertype">
     <w:name w:val="Default Paragraph Font"/>
     <w:uiPriority w:val="1"/>
     <w:semiHidden/>
     <w:unhideWhenUsed/>
   </w:style>
-  <w:style w:type="table" w:styleId="TableNormal" w:default="1">
+  <w:style w:type="table" w:default="1" w:styleId="Standaardtabel">
     <w:name w:val="Normal Table"/>
     <w:uiPriority w:val="99"/>
     <w:semiHidden/>
@@ -3294,15 +3324,15 @@
       </w:tblCellMar>
     </w:tblPr>
   </w:style>
-  <w:style w:type="numbering" w:styleId="NoList" w:default="1">
+  <w:style w:type="numbering" w:default="1" w:styleId="Geenlijst">
     <w:name w:val="No List"/>
     <w:uiPriority w:val="99"/>
     <w:semiHidden/>
     <w:unhideWhenUsed/>
   </w:style>
-  <w:style w:type="paragraph" w:styleId="NoSpacing">
+  <w:style w:type="paragraph" w:styleId="Geenafstand">
     <w:name w:val="No Spacing"/>
-    <w:link w:val="NoSpacingChar"/>
+    <w:link w:val="GeenafstandChar"/>
     <w:uiPriority w:val="1"/>
     <w:qFormat/>
     <w:rsid w:val="00A257DF"/>
@@ -3314,10 +3344,10 @@
       <w:lang w:val="en-US"/>
     </w:rPr>
   </w:style>
-  <w:style w:type="character" w:styleId="NoSpacingChar" w:customStyle="1">
-    <w:name w:val="No Spacing Char"/>
-    <w:basedOn w:val="DefaultParagraphFont"/>
-    <w:link w:val="NoSpacing"/>
+  <w:style w:type="character" w:customStyle="1" w:styleId="GeenafstandChar">
+    <w:name w:val="Geen afstand Char"/>
+    <w:basedOn w:val="Standaardalinea-lettertype"/>
+    <w:link w:val="Geenafstand"/>
     <w:uiPriority w:val="1"/>
     <w:rsid w:val="00A257DF"/>
     <w:rPr>
@@ -3325,10 +3355,10 @@
       <w:lang w:val="en-US"/>
     </w:rPr>
   </w:style>
-  <w:style w:type="paragraph" w:styleId="Header">
+  <w:style w:type="paragraph" w:styleId="Koptekst">
     <w:name w:val="header"/>
-    <w:basedOn w:val="Normal"/>
-    <w:link w:val="HeaderChar"/>
+    <w:basedOn w:val="Standaard"/>
+    <w:link w:val="KoptekstChar"/>
     <w:uiPriority w:val="99"/>
     <w:unhideWhenUsed/>
     <w:rsid w:val="00A257DF"/>
@@ -3340,17 +3370,17 @@
       <w:spacing w:after="0" w:line="240" w:lineRule="auto"/>
     </w:pPr>
   </w:style>
-  <w:style w:type="character" w:styleId="HeaderChar" w:customStyle="1">
-    <w:name w:val="Header Char"/>
-    <w:basedOn w:val="DefaultParagraphFont"/>
-    <w:link w:val="Header"/>
+  <w:style w:type="character" w:customStyle="1" w:styleId="KoptekstChar">
+    <w:name w:val="Koptekst Char"/>
+    <w:basedOn w:val="Standaardalinea-lettertype"/>
+    <w:link w:val="Koptekst"/>
     <w:uiPriority w:val="99"/>
     <w:rsid w:val="00A257DF"/>
   </w:style>
-  <w:style w:type="paragraph" w:styleId="Footer">
+  <w:style w:type="paragraph" w:styleId="Voettekst">
     <w:name w:val="footer"/>
-    <w:basedOn w:val="Normal"/>
-    <w:link w:val="FooterChar"/>
+    <w:basedOn w:val="Standaard"/>
+    <w:link w:val="VoettekstChar"/>
     <w:uiPriority w:val="99"/>
     <w:unhideWhenUsed/>
     <w:rsid w:val="00A257DF"/>
@@ -3362,43 +3392,43 @@
       <w:spacing w:after="0" w:line="240" w:lineRule="auto"/>
     </w:pPr>
   </w:style>
-  <w:style w:type="character" w:styleId="FooterChar" w:customStyle="1">
-    <w:name w:val="Footer Char"/>
-    <w:basedOn w:val="DefaultParagraphFont"/>
-    <w:link w:val="Footer"/>
+  <w:style w:type="character" w:customStyle="1" w:styleId="VoettekstChar">
+    <w:name w:val="Voettekst Char"/>
+    <w:basedOn w:val="Standaardalinea-lettertype"/>
+    <w:link w:val="Voettekst"/>
     <w:uiPriority w:val="99"/>
     <w:rsid w:val="00A257DF"/>
   </w:style>
-  <w:style w:type="character" w:styleId="Heading1Char" w:customStyle="1">
-    <w:name w:val="Heading 1 Char"/>
-    <w:basedOn w:val="DefaultParagraphFont"/>
-    <w:link w:val="Heading1"/>
+  <w:style w:type="character" w:customStyle="1" w:styleId="Kop1Char">
+    <w:name w:val="Kop 1 Char"/>
+    <w:basedOn w:val="Standaardalinea-lettertype"/>
+    <w:link w:val="Kop1"/>
     <w:uiPriority w:val="9"/>
     <w:rsid w:val="00222411"/>
     <w:rPr>
-      <w:rFonts w:asciiTheme="majorHAnsi" w:hAnsiTheme="majorHAnsi" w:eastAsiaTheme="majorEastAsia" w:cstheme="majorBidi"/>
+      <w:rFonts w:asciiTheme="majorHAnsi" w:eastAsiaTheme="majorEastAsia" w:hAnsiTheme="majorHAnsi" w:cstheme="majorBidi"/>
       <w:color w:val="2F5496" w:themeColor="accent1" w:themeShade="BF"/>
       <w:sz w:val="32"/>
       <w:szCs w:val="32"/>
     </w:rPr>
   </w:style>
-  <w:style w:type="character" w:styleId="Heading2Char" w:customStyle="1">
-    <w:name w:val="Heading 2 Char"/>
-    <w:basedOn w:val="DefaultParagraphFont"/>
-    <w:link w:val="Heading2"/>
+  <w:style w:type="character" w:customStyle="1" w:styleId="Kop2Char">
+    <w:name w:val="Kop 2 Char"/>
+    <w:basedOn w:val="Standaardalinea-lettertype"/>
+    <w:link w:val="Kop2"/>
     <w:uiPriority w:val="9"/>
     <w:rsid w:val="00222411"/>
     <w:rPr>
-      <w:rFonts w:asciiTheme="majorHAnsi" w:hAnsiTheme="majorHAnsi" w:eastAsiaTheme="majorEastAsia" w:cstheme="majorBidi"/>
+      <w:rFonts w:asciiTheme="majorHAnsi" w:eastAsiaTheme="majorEastAsia" w:hAnsiTheme="majorHAnsi" w:cstheme="majorBidi"/>
       <w:color w:val="2F5496" w:themeColor="accent1" w:themeShade="BF"/>
       <w:sz w:val="26"/>
       <w:szCs w:val="26"/>
     </w:rPr>
   </w:style>
-  <w:style w:type="paragraph" w:styleId="TOCHeading">
+  <w:style w:type="paragraph" w:styleId="Kopvaninhoudsopgave">
     <w:name w:val="TOC Heading"/>
-    <w:basedOn w:val="Heading1"/>
-    <w:next w:val="Normal"/>
+    <w:basedOn w:val="Kop1"/>
+    <w:next w:val="Standaard"/>
     <w:uiPriority w:val="39"/>
     <w:unhideWhenUsed/>
     <w:qFormat/>
@@ -3413,10 +3443,10 @@
       <w:lang w:eastAsia="nl-NL"/>
     </w:rPr>
   </w:style>
-  <w:style w:type="paragraph" w:styleId="TOC1">
+  <w:style w:type="paragraph" w:styleId="Inhopg1">
     <w:name w:val="toc 1"/>
-    <w:basedOn w:val="Normal"/>
-    <w:next w:val="Normal"/>
+    <w:basedOn w:val="Standaard"/>
+    <w:next w:val="Standaard"/>
     <w:autoRedefine/>
     <w:uiPriority w:val="39"/>
     <w:unhideWhenUsed/>
@@ -3425,10 +3455,10 @@
       <w:spacing w:after="100"/>
     </w:pPr>
   </w:style>
-  <w:style w:type="paragraph" w:styleId="TOC2">
+  <w:style w:type="paragraph" w:styleId="Inhopg2">
     <w:name w:val="toc 2"/>
-    <w:basedOn w:val="Normal"/>
-    <w:next w:val="Normal"/>
+    <w:basedOn w:val="Standaard"/>
+    <w:next w:val="Standaard"/>
     <w:autoRedefine/>
     <w:uiPriority w:val="39"/>
     <w:unhideWhenUsed/>
@@ -3440,7 +3470,7 @@
   </w:style>
   <w:style w:type="character" w:styleId="Hyperlink">
     <w:name w:val="Hyperlink"/>
-    <w:basedOn w:val="DefaultParagraphFont"/>
+    <w:basedOn w:val="Standaardalinea-lettertype"/>
     <w:uiPriority w:val="99"/>
     <w:unhideWhenUsed/>
     <w:rsid w:val="00F54C8A"/>
@@ -3449,9 +3479,9 @@
       <w:u w:val="single"/>
     </w:rPr>
   </w:style>
-  <w:style w:type="character" w:styleId="SubtleEmphasis">
+  <w:style w:type="character" w:styleId="Subtielebenadrukking">
     <w:name w:val="Subtle Emphasis"/>
-    <w:basedOn w:val="DefaultParagraphFont"/>
+    <w:basedOn w:val="Standaardalinea-lettertype"/>
     <w:uiPriority w:val="19"/>
     <w:qFormat/>
     <w:rsid w:val="00F54C8A"/>
@@ -3461,9 +3491,9 @@
       <w:color w:val="404040" w:themeColor="text1" w:themeTint="BF"/>
     </w:rPr>
   </w:style>
-  <w:style w:type="paragraph" w:styleId="ListParagraph">
+  <w:style w:type="paragraph" w:styleId="Lijstalinea">
     <w:name w:val="List Paragraph"/>
-    <w:basedOn w:val="Normal"/>
+    <w:basedOn w:val="Standaard"/>
     <w:uiPriority w:val="34"/>
     <w:qFormat/>
     <w:rsid w:val="00F54C8A"/>
@@ -3472,10 +3502,10 @@
       <w:contextualSpacing/>
     </w:pPr>
   </w:style>
-  <w:style w:type="paragraph" w:styleId="BalloonText">
+  <w:style w:type="paragraph" w:styleId="Ballontekst">
     <w:name w:val="Balloon Text"/>
-    <w:basedOn w:val="Normal"/>
-    <w:link w:val="BalloonTextChar"/>
+    <w:basedOn w:val="Standaard"/>
+    <w:link w:val="BallontekstChar"/>
     <w:uiPriority w:val="99"/>
     <w:semiHidden/>
     <w:unhideWhenUsed/>
@@ -3489,10 +3519,10 @@
       <w:szCs w:val="18"/>
     </w:rPr>
   </w:style>
-  <w:style w:type="character" w:styleId="BalloonTextChar" w:customStyle="1">
-    <w:name w:val="Balloon Text Char"/>
-    <w:basedOn w:val="DefaultParagraphFont"/>
-    <w:link w:val="BalloonText"/>
+  <w:style w:type="character" w:customStyle="1" w:styleId="BallontekstChar">
+    <w:name w:val="Ballontekst Char"/>
+    <w:basedOn w:val="Standaardalinea-lettertype"/>
+    <w:link w:val="Ballontekst"/>
     <w:uiPriority w:val="99"/>
     <w:semiHidden/>
     <w:rsid w:val="000B4D5C"/>
@@ -3502,95 +3532,95 @@
       <w:szCs w:val="18"/>
     </w:rPr>
   </w:style>
-  <w:style w:type="character" w:styleId="Heading3Char" w:customStyle="1">
-    <w:name w:val="Heading 3 Char"/>
-    <w:basedOn w:val="DefaultParagraphFont"/>
-    <w:link w:val="Heading3"/>
+  <w:style w:type="character" w:customStyle="1" w:styleId="Kop3Char">
+    <w:name w:val="Kop 3 Char"/>
+    <w:basedOn w:val="Standaardalinea-lettertype"/>
+    <w:link w:val="Kop3"/>
     <w:uiPriority w:val="9"/>
     <w:semiHidden/>
     <w:rsid w:val="00222411"/>
     <w:rPr>
-      <w:rFonts w:asciiTheme="majorHAnsi" w:hAnsiTheme="majorHAnsi" w:eastAsiaTheme="majorEastAsia" w:cstheme="majorBidi"/>
+      <w:rFonts w:asciiTheme="majorHAnsi" w:eastAsiaTheme="majorEastAsia" w:hAnsiTheme="majorHAnsi" w:cstheme="majorBidi"/>
       <w:color w:val="1F3763" w:themeColor="accent1" w:themeShade="7F"/>
       <w:sz w:val="24"/>
       <w:szCs w:val="24"/>
     </w:rPr>
   </w:style>
-  <w:style w:type="character" w:styleId="Heading4Char" w:customStyle="1">
-    <w:name w:val="Heading 4 Char"/>
-    <w:basedOn w:val="DefaultParagraphFont"/>
-    <w:link w:val="Heading4"/>
+  <w:style w:type="character" w:customStyle="1" w:styleId="Kop4Char">
+    <w:name w:val="Kop 4 Char"/>
+    <w:basedOn w:val="Standaardalinea-lettertype"/>
+    <w:link w:val="Kop4"/>
     <w:uiPriority w:val="9"/>
     <w:semiHidden/>
     <w:rsid w:val="00222411"/>
     <w:rPr>
-      <w:rFonts w:asciiTheme="majorHAnsi" w:hAnsiTheme="majorHAnsi" w:eastAsiaTheme="majorEastAsia" w:cstheme="majorBidi"/>
+      <w:rFonts w:asciiTheme="majorHAnsi" w:eastAsiaTheme="majorEastAsia" w:hAnsiTheme="majorHAnsi" w:cstheme="majorBidi"/>
       <w:i/>
       <w:iCs/>
       <w:color w:val="2F5496" w:themeColor="accent1" w:themeShade="BF"/>
     </w:rPr>
   </w:style>
-  <w:style w:type="character" w:styleId="Heading5Char" w:customStyle="1">
-    <w:name w:val="Heading 5 Char"/>
-    <w:basedOn w:val="DefaultParagraphFont"/>
-    <w:link w:val="Heading5"/>
+  <w:style w:type="character" w:customStyle="1" w:styleId="Kop5Char">
+    <w:name w:val="Kop 5 Char"/>
+    <w:basedOn w:val="Standaardalinea-lettertype"/>
+    <w:link w:val="Kop5"/>
     <w:uiPriority w:val="9"/>
     <w:semiHidden/>
     <w:rsid w:val="00222411"/>
     <w:rPr>
-      <w:rFonts w:asciiTheme="majorHAnsi" w:hAnsiTheme="majorHAnsi" w:eastAsiaTheme="majorEastAsia" w:cstheme="majorBidi"/>
+      <w:rFonts w:asciiTheme="majorHAnsi" w:eastAsiaTheme="majorEastAsia" w:hAnsiTheme="majorHAnsi" w:cstheme="majorBidi"/>
       <w:color w:val="2F5496" w:themeColor="accent1" w:themeShade="BF"/>
     </w:rPr>
   </w:style>
-  <w:style w:type="character" w:styleId="Heading6Char" w:customStyle="1">
-    <w:name w:val="Heading 6 Char"/>
-    <w:basedOn w:val="DefaultParagraphFont"/>
-    <w:link w:val="Heading6"/>
+  <w:style w:type="character" w:customStyle="1" w:styleId="Kop6Char">
+    <w:name w:val="Kop 6 Char"/>
+    <w:basedOn w:val="Standaardalinea-lettertype"/>
+    <w:link w:val="Kop6"/>
     <w:uiPriority w:val="9"/>
     <w:semiHidden/>
     <w:rsid w:val="00222411"/>
     <w:rPr>
-      <w:rFonts w:asciiTheme="majorHAnsi" w:hAnsiTheme="majorHAnsi" w:eastAsiaTheme="majorEastAsia" w:cstheme="majorBidi"/>
+      <w:rFonts w:asciiTheme="majorHAnsi" w:eastAsiaTheme="majorEastAsia" w:hAnsiTheme="majorHAnsi" w:cstheme="majorBidi"/>
       <w:color w:val="1F3763" w:themeColor="accent1" w:themeShade="7F"/>
     </w:rPr>
   </w:style>
-  <w:style w:type="character" w:styleId="Heading7Char" w:customStyle="1">
-    <w:name w:val="Heading 7 Char"/>
-    <w:basedOn w:val="DefaultParagraphFont"/>
-    <w:link w:val="Heading7"/>
+  <w:style w:type="character" w:customStyle="1" w:styleId="Kop7Char">
+    <w:name w:val="Kop 7 Char"/>
+    <w:basedOn w:val="Standaardalinea-lettertype"/>
+    <w:link w:val="Kop7"/>
     <w:uiPriority w:val="9"/>
     <w:semiHidden/>
     <w:rsid w:val="00222411"/>
     <w:rPr>
-      <w:rFonts w:asciiTheme="majorHAnsi" w:hAnsiTheme="majorHAnsi" w:eastAsiaTheme="majorEastAsia" w:cstheme="majorBidi"/>
+      <w:rFonts w:asciiTheme="majorHAnsi" w:eastAsiaTheme="majorEastAsia" w:hAnsiTheme="majorHAnsi" w:cstheme="majorBidi"/>
       <w:i/>
       <w:iCs/>
       <w:color w:val="1F3763" w:themeColor="accent1" w:themeShade="7F"/>
     </w:rPr>
   </w:style>
-  <w:style w:type="character" w:styleId="Heading8Char" w:customStyle="1">
-    <w:name w:val="Heading 8 Char"/>
-    <w:basedOn w:val="DefaultParagraphFont"/>
-    <w:link w:val="Heading8"/>
+  <w:style w:type="character" w:customStyle="1" w:styleId="Kop8Char">
+    <w:name w:val="Kop 8 Char"/>
+    <w:basedOn w:val="Standaardalinea-lettertype"/>
+    <w:link w:val="Kop8"/>
     <w:uiPriority w:val="9"/>
     <w:semiHidden/>
     <w:rsid w:val="00222411"/>
     <w:rPr>
-      <w:rFonts w:asciiTheme="majorHAnsi" w:hAnsiTheme="majorHAnsi" w:eastAsiaTheme="majorEastAsia" w:cstheme="majorBidi"/>
+      <w:rFonts w:asciiTheme="majorHAnsi" w:eastAsiaTheme="majorEastAsia" w:hAnsiTheme="majorHAnsi" w:cstheme="majorBidi"/>
       <w:color w:val="272727" w:themeColor="text1" w:themeTint="D8"/>
       <w:sz w:val="21"/>
       <w:szCs w:val="21"/>
     </w:rPr>
   </w:style>
-  <w:style w:type="character" w:styleId="Heading9Char" w:customStyle="1">
-    <w:name w:val="Heading 9 Char"/>
-    <w:basedOn w:val="DefaultParagraphFont"/>
-    <w:link w:val="Heading9"/>
+  <w:style w:type="character" w:customStyle="1" w:styleId="Kop9Char">
+    <w:name w:val="Kop 9 Char"/>
+    <w:basedOn w:val="Standaardalinea-lettertype"/>
+    <w:link w:val="Kop9"/>
     <w:uiPriority w:val="9"/>
     <w:semiHidden/>
     <w:rsid w:val="00222411"/>
     <w:rPr>
-      <w:rFonts w:asciiTheme="majorHAnsi" w:hAnsiTheme="majorHAnsi" w:eastAsiaTheme="majorEastAsia" w:cstheme="majorBidi"/>
+      <w:rFonts w:asciiTheme="majorHAnsi" w:eastAsiaTheme="majorEastAsia" w:hAnsiTheme="majorHAnsi" w:cstheme="majorBidi"/>
       <w:i/>
       <w:iCs/>
       <w:color w:val="272727" w:themeColor="text1" w:themeTint="D8"/>
@@ -3599,39 +3629,6 @@
     </w:rPr>
   </w:style>
 </w:styles>
-</file>
-
-<file path=word/glossary/document.xml><?xml version="1.0" encoding="utf-8"?>
-<w:glossaryDocument xmlns:w14="http://schemas.microsoft.com/office/word/2010/wordml" xmlns:w="http://schemas.openxmlformats.org/wordprocessingml/2006/main">
-  <w:docParts>
-    <w:docPart>
-      <w:docPartPr>
-        <w:name w:val="DefaultPlaceholder_1081868574"/>
-        <w:category>
-          <w:name w:val="General"/>
-          <w:gallery w:val="placeholder"/>
-        </w:category>
-        <w:types>
-          <w:type w:val="bbPlcHdr"/>
-        </w:types>
-        <w:behaviors>
-          <w:behavior w:val="content"/>
-        </w:behaviors>
-        <w:guid w:val="{e6d4dc50-cfd2-448b-bd6b-722e5b33a755}"/>
-      </w:docPartPr>
-      <w:docPartBody>
-        <w:p>
-          <w:r>
-            <w:rPr>
-              <w:rStyle w:val="PlaceholderText"/>
-            </w:rPr>
-            <w:t/>
-          </w:r>
-        </w:p>
-      </w:docPartBody>
-    </w:docPart>
-  </w:docParts>
-</w:glossaryDocument>
 </file>
 
 <file path=word/theme/theme1.xml><?xml version="1.0" encoding="utf-8"?>
@@ -3941,6 +3938,27 @@
 </file>
 
 <file path=customXml/item2.xml><?xml version="1.0" encoding="utf-8"?>
+<?mso-contentType ?>
+<FormTemplates xmlns="http://schemas.microsoft.com/sharepoint/v3/contenttype/forms">
+  <Display>DocumentLibraryForm</Display>
+  <Edit>DocumentLibraryForm</Edit>
+  <New>DocumentLibraryForm</New>
+</FormTemplates>
+</file>
+
+<file path=customXml/item3.xml><?xml version="1.0" encoding="utf-8"?>
+<p:properties xmlns:p="http://schemas.microsoft.com/office/2006/metadata/properties" xmlns:xsi="http://www.w3.org/2001/XMLSchema-instance" xmlns:pc="http://schemas.microsoft.com/office/infopath/2007/PartnerControls">
+  <documentManagement>
+    <TaxCatchAll xmlns="d3c82a79-5c83-4c58-9974-38044a4d4d58" xsi:nil="true"/>
+    <lcf76f155ced4ddcb4097134ff3c332f xmlns="ce1a0027-a81d-4bf9-bfd6-fa04654dd1f8">
+      <Terms xmlns="http://schemas.microsoft.com/office/infopath/2007/PartnerControls"/>
+    </lcf76f155ced4ddcb4097134ff3c332f>
+    <ReferenceId xmlns="ce1a0027-a81d-4bf9-bfd6-fa04654dd1f8" xsi:nil="true"/>
+  </documentManagement>
+</p:properties>
+</file>
+
+<file path=customXml/item4.xml><?xml version="1.0" encoding="utf-8"?>
 <ct:contentTypeSchema xmlns:ct="http://schemas.microsoft.com/office/2006/metadata/contentType" xmlns:ma="http://schemas.microsoft.com/office/2006/metadata/properties/metaAttributes" ct:_="" ma:_="" ma:contentTypeName="Document" ma:contentTypeID="0x010100D0E0CE36BEB3DF4C98CD2CE574A326DE" ma:contentTypeVersion="13" ma:contentTypeDescription="Create a new document." ma:contentTypeScope="" ma:versionID="fe207a8a7d4c6455ed6c25745665a6e4">
   <xsd:schema xmlns:xsd="http://www.w3.org/2001/XMLSchema" xmlns:xs="http://www.w3.org/2001/XMLSchema" xmlns:p="http://schemas.microsoft.com/office/2006/metadata/properties" xmlns:ns2="ce1a0027-a81d-4bf9-bfd6-fa04654dd1f8" xmlns:ns3="d3c82a79-5c83-4c58-9974-38044a4d4d58" targetNamespace="http://schemas.microsoft.com/office/2006/metadata/properties" ma:root="true" ma:fieldsID="e3d4c9127e964ec530513b67ca8ed84e" ns2:_="" ns3:_="">
     <xsd:import namespace="ce1a0027-a81d-4bf9-bfd6-fa04654dd1f8"/>
@@ -4163,27 +4181,6 @@
 </ct:contentTypeSchema>
 </file>
 
-<file path=customXml/item3.xml><?xml version="1.0" encoding="utf-8"?>
-<p:properties xmlns:p="http://schemas.microsoft.com/office/2006/metadata/properties" xmlns:xsi="http://www.w3.org/2001/XMLSchema-instance" xmlns:pc="http://schemas.microsoft.com/office/infopath/2007/PartnerControls">
-  <documentManagement>
-    <TaxCatchAll xmlns="d3c82a79-5c83-4c58-9974-38044a4d4d58" xsi:nil="true"/>
-    <lcf76f155ced4ddcb4097134ff3c332f xmlns="ce1a0027-a81d-4bf9-bfd6-fa04654dd1f8">
-      <Terms xmlns="http://schemas.microsoft.com/office/infopath/2007/PartnerControls"/>
-    </lcf76f155ced4ddcb4097134ff3c332f>
-    <ReferenceId xmlns="ce1a0027-a81d-4bf9-bfd6-fa04654dd1f8" xsi:nil="true"/>
-  </documentManagement>
-</p:properties>
-</file>
-
-<file path=customXml/item4.xml><?xml version="1.0" encoding="utf-8"?>
-<?mso-contentType ?>
-<FormTemplates xmlns="http://schemas.microsoft.com/sharepoint/v3/contenttype/forms">
-  <Display>DocumentLibraryForm</Display>
-  <Edit>DocumentLibraryForm</Edit>
-  <New>DocumentLibraryForm</New>
-</FormTemplates>
-</file>
-
 <file path=customXml/item5.xml><?xml version="1.0" encoding="utf-8"?>
 <b:Sources xmlns:b="http://schemas.openxmlformats.org/officeDocument/2006/bibliography" xmlns="http://schemas.openxmlformats.org/officeDocument/2006/bibliography" SelectedStyle="\APASixthEditionOfficeOnline.xsl" StyleName="APA" Version="6"/>
 </file>
@@ -4197,23 +4194,6 @@
 </file>
 
 <file path=customXml/itemProps2.xml><?xml version="1.0" encoding="utf-8"?>
-<ds:datastoreItem xmlns:ds="http://schemas.openxmlformats.org/officeDocument/2006/customXml" ds:itemID="{35A3D2C9-E9E8-453B-A825-90BD32A8861B}"/>
-</file>
-
-<file path=customXml/itemProps3.xml><?xml version="1.0" encoding="utf-8"?>
-<ds:datastoreItem xmlns:ds="http://schemas.openxmlformats.org/officeDocument/2006/customXml" ds:itemID="{516825A4-B743-4155-A502-62F05A934368}">
-  <ds:schemaRefs>
-    <ds:schemaRef ds:uri="http://schemas.microsoft.com/office/2006/metadata/properties"/>
-    <ds:schemaRef ds:uri="http://www.w3.org/2000/xmlns/"/>
-    <ds:schemaRef ds:uri="d3c82a79-5c83-4c58-9974-38044a4d4d58"/>
-    <ds:schemaRef ds:uri="http://www.w3.org/2001/XMLSchema-instance"/>
-    <ds:schemaRef ds:uri="ce1a0027-a81d-4bf9-bfd6-fa04654dd1f8"/>
-    <ds:schemaRef ds:uri="http://schemas.microsoft.com/office/infopath/2007/PartnerControls"/>
-  </ds:schemaRefs>
-</ds:datastoreItem>
-</file>
-
-<file path=customXml/itemProps4.xml><?xml version="1.0" encoding="utf-8"?>
 <ds:datastoreItem xmlns:ds="http://schemas.openxmlformats.org/officeDocument/2006/customXml" ds:itemID="{59656981-048F-4284-8989-603A95F5CDAF}">
   <ds:schemaRefs>
     <ds:schemaRef ds:uri="http://schemas.microsoft.com/sharepoint/v3/contenttype/forms"/>
@@ -4221,11 +4201,40 @@
 </ds:datastoreItem>
 </file>
 
+<file path=customXml/itemProps3.xml><?xml version="1.0" encoding="utf-8"?>
+<ds:datastoreItem xmlns:ds="http://schemas.openxmlformats.org/officeDocument/2006/customXml" ds:itemID="{516825A4-B743-4155-A502-62F05A934368}">
+  <ds:schemaRefs>
+    <ds:schemaRef ds:uri="http://schemas.microsoft.com/office/2006/metadata/properties"/>
+    <ds:schemaRef ds:uri="http://schemas.microsoft.com/office/infopath/2007/PartnerControls"/>
+    <ds:schemaRef ds:uri="d3c82a79-5c83-4c58-9974-38044a4d4d58"/>
+    <ds:schemaRef ds:uri="ce1a0027-a81d-4bf9-bfd6-fa04654dd1f8"/>
+  </ds:schemaRefs>
+</ds:datastoreItem>
+</file>
+
+<file path=customXml/itemProps4.xml><?xml version="1.0" encoding="utf-8"?>
+<ds:datastoreItem xmlns:ds="http://schemas.openxmlformats.org/officeDocument/2006/customXml" ds:itemID="{35A3D2C9-E9E8-453B-A825-90BD32A8861B}">
+  <ds:schemaRefs>
+    <ds:schemaRef ds:uri="http://schemas.microsoft.com/office/2006/metadata/contentType"/>
+    <ds:schemaRef ds:uri="http://schemas.microsoft.com/office/2006/metadata/properties/metaAttributes"/>
+    <ds:schemaRef ds:uri="http://www.w3.org/2001/XMLSchema"/>
+    <ds:schemaRef ds:uri="http://schemas.microsoft.com/office/2006/metadata/properties"/>
+    <ds:schemaRef ds:uri="ce1a0027-a81d-4bf9-bfd6-fa04654dd1f8"/>
+    <ds:schemaRef ds:uri="d3c82a79-5c83-4c58-9974-38044a4d4d58"/>
+    <ds:schemaRef ds:uri="http://schemas.microsoft.com/office/2006/documentManagement/types"/>
+    <ds:schemaRef ds:uri="http://schemas.microsoft.com/office/infopath/2007/PartnerControls"/>
+    <ds:schemaRef ds:uri="http://schemas.openxmlformats.org/package/2006/metadata/core-properties"/>
+    <ds:schemaRef ds:uri="http://purl.org/dc/elements/1.1/"/>
+    <ds:schemaRef ds:uri="http://purl.org/dc/terms/"/>
+    <ds:schemaRef ds:uri="http://schemas.microsoft.com/internal/obd"/>
+  </ds:schemaRefs>
+</ds:datastoreItem>
+</file>
+
 <file path=customXml/itemProps5.xml><?xml version="1.0" encoding="utf-8"?>
-<ds:datastoreItem xmlns:ds="http://schemas.openxmlformats.org/officeDocument/2006/customXml" ds:itemID="{3E4A5016-077D-4D89-B39F-472C602D91A2}">
+<ds:datastoreItem xmlns:ds="http://schemas.openxmlformats.org/officeDocument/2006/customXml" ds:itemID="{65E60959-0318-4E73-B18F-1D9298434E2C}">
   <ds:schemaRefs>
     <ds:schemaRef ds:uri="http://schemas.openxmlformats.org/officeDocument/2006/bibliography"/>
-    <ds:schemaRef ds:uri="http://www.w3.org/2000/xmlns/"/>
   </ds:schemaRefs>
 </ds:datastoreItem>
 </file>
</xml_diff>